<commit_message>
feat: improve key bindings
</commit_message>
<xml_diff>
--- a/Settings/Shortcuts-MacOs.docx
+++ b/Settings/Shortcuts-MacOs.docx
@@ -5799,6 +5799,7 @@
         <w:tc>
           <w:tcPr>
             <w:tcW w:w="2352" w:type="dxa"/>
+            <w:shd w:val="clear" w:color="auto" w:fill="D9D9D9" w:themeFill="background1" w:themeFillShade="D9"/>
           </w:tcPr>
           <w:p>
             <w:pPr>
@@ -5821,6 +5822,7 @@
         <w:tc>
           <w:tcPr>
             <w:tcW w:w="1527" w:type="dxa"/>
+            <w:shd w:val="clear" w:color="auto" w:fill="D9D9D9" w:themeFill="background1" w:themeFillShade="D9"/>
           </w:tcPr>
           <w:p>
             <w:pPr>
@@ -5838,22 +5840,6 @@
                 <w:szCs w:val="18"/>
               </w:rPr>
               <w:t>󰘴</w:t>
-            </w:r>
-            <w:r>
-              <w:rPr>
-                <w:rFonts w:ascii="CaskaydiaCove NF" w:hAnsi="CaskaydiaCove NF" w:cs="CaskaydiaCove NF"/>
-                <w:sz w:val="18"/>
-                <w:szCs w:val="18"/>
-              </w:rPr>
-              <w:t xml:space="preserve"> </w:t>
-            </w:r>
-            <w:r>
-              <w:rPr>
-                <w:rFonts w:ascii="CaskaydiaCove NF" w:hAnsi="CaskaydiaCove NF" w:cs="CaskaydiaCove NF"/>
-                <w:sz w:val="18"/>
-                <w:szCs w:val="18"/>
-              </w:rPr>
-              <w:t>󱁐 / 󰘴</w:t>
             </w:r>
             <w:r>
               <w:rPr>
@@ -5893,22 +5879,23 @@
           <w:tcPr>
             <w:tcW w:w="1577" w:type="dxa"/>
             <w:gridSpan w:val="2"/>
-          </w:tcPr>
-          <w:p>
-            <w:pPr>
-              <w:rPr>
-                <w:rFonts w:ascii="CaskaydiaCove NF" w:hAnsi="CaskaydiaCove NF" w:cs="CaskaydiaCove NF"/>
-                <w:sz w:val="18"/>
-                <w:szCs w:val="18"/>
-                <w:lang w:val="en-US"/>
-              </w:rPr>
-            </w:pPr>
-            <w:r>
-              <w:rPr>
-                <w:sz w:val="18"/>
-                <w:szCs w:val="18"/>
-              </w:rPr>
-              <w:t>Ctrl(+Opt)+Space</w:t>
+            <w:shd w:val="clear" w:color="auto" w:fill="D9D9D9" w:themeFill="background1" w:themeFillShade="D9"/>
+          </w:tcPr>
+          <w:p>
+            <w:pPr>
+              <w:rPr>
+                <w:rFonts w:ascii="CaskaydiaCove NF" w:hAnsi="CaskaydiaCove NF" w:cs="CaskaydiaCove NF"/>
+                <w:sz w:val="18"/>
+                <w:szCs w:val="18"/>
+                <w:lang w:val="en-US"/>
+              </w:rPr>
+            </w:pPr>
+            <w:r>
+              <w:rPr>
+                <w:sz w:val="18"/>
+                <w:szCs w:val="18"/>
+              </w:rPr>
+              <w:t>Ctrl+Opt+Space</w:t>
             </w:r>
           </w:p>
         </w:tc>
@@ -7079,14 +7066,7 @@
                 <w:sz w:val="18"/>
                 <w:szCs w:val="18"/>
               </w:rPr>
-              <w:t>)</w:t>
-            </w:r>
-            <w:r>
-              <w:rPr>
-                <w:sz w:val="18"/>
-                <w:szCs w:val="18"/>
-              </w:rPr>
-              <w:t>Cmd+Tab</w:t>
+              <w:t>)Cmd+Tab</w:t>
             </w:r>
           </w:p>
         </w:tc>

</xml_diff>

<commit_message>
docs: add iTerm2 shortcuts
</commit_message>
<xml_diff>
--- a/Settings/Shortcuts-MacOs.docx
+++ b/Settings/Shortcuts-MacOs.docx
@@ -550,6 +550,7 @@
                 <w:lang w:val="en-US"/>
               </w:rPr>
             </w:pPr>
+            <w:bookmarkStart w:id="0" w:name="_Hlk160572842"/>
             <w:r>
               <w:rPr>
                 <w:rFonts w:ascii="CaskaydiaCove NF" w:hAnsi="CaskaydiaCove NF" w:cs="CaskaydiaCove NF"/>
@@ -559,6 +560,7 @@
               </w:rPr>
               <w:t></w:t>
             </w:r>
+            <w:bookmarkEnd w:id="0"/>
           </w:p>
         </w:tc>
         <w:tc>
@@ -936,7 +938,7 @@
           <w:lang w:val="en-US"/>
         </w:rPr>
       </w:pPr>
-      <w:bookmarkStart w:id="0" w:name="_Hlk159590279"/>
+      <w:bookmarkStart w:id="1" w:name="_Hlk159590279"/>
       <w:r>
         <w:rPr>
           <w:lang w:val="en-US"/>
@@ -964,7 +966,7 @@
             <w:tcW w:w="2122" w:type="dxa"/>
             <w:shd w:val="clear" w:color="auto" w:fill="4F81BD" w:themeFill="accent1"/>
           </w:tcPr>
-          <w:bookmarkEnd w:id="0"/>
+          <w:bookmarkEnd w:id="1"/>
           <w:p>
             <w:pPr>
               <w:rPr>
@@ -5487,7 +5489,7 @@
                 <w:lang w:val="en-US"/>
               </w:rPr>
             </w:pPr>
-            <w:bookmarkStart w:id="1" w:name="_Hlk159590424"/>
+            <w:bookmarkStart w:id="2" w:name="_Hlk159590424"/>
             <w:r>
               <w:rPr>
                 <w:b/>
@@ -5631,7 +5633,7 @@
           </w:p>
         </w:tc>
       </w:tr>
-      <w:bookmarkEnd w:id="1"/>
+      <w:bookmarkEnd w:id="2"/>
       <w:tr>
         <w:tc>
           <w:tcPr>
@@ -7906,8 +7908,8 @@
                 <w:lang w:val="en-US"/>
               </w:rPr>
             </w:pPr>
-            <w:bookmarkStart w:id="2" w:name="_Hlk159590958"/>
-            <w:bookmarkStart w:id="3" w:name="_Hlk159590730"/>
+            <w:bookmarkStart w:id="3" w:name="_Hlk159590958"/>
+            <w:bookmarkStart w:id="4" w:name="_Hlk159590730"/>
             <w:r>
               <w:rPr>
                 <w:b/>
@@ -8050,8 +8052,8 @@
           </w:p>
         </w:tc>
       </w:tr>
-      <w:bookmarkEnd w:id="2"/>
       <w:bookmarkEnd w:id="3"/>
+      <w:bookmarkEnd w:id="4"/>
       <w:tr>
         <w:tc>
           <w:tcPr>
@@ -9027,7 +9029,7 @@
                 <w:lang w:val="en-US"/>
               </w:rPr>
             </w:pPr>
-            <w:bookmarkStart w:id="4" w:name="_Hlk159590943"/>
+            <w:bookmarkStart w:id="5" w:name="_Hlk159590943"/>
             <w:r>
               <w:rPr>
                 <w:b/>
@@ -9092,7 +9094,7 @@
           </w:p>
         </w:tc>
       </w:tr>
-      <w:bookmarkEnd w:id="4"/>
+      <w:bookmarkEnd w:id="5"/>
       <w:tr>
         <w:tc>
           <w:tcPr>
@@ -11120,7 +11122,7 @@
                 <w:lang w:val="en-US"/>
               </w:rPr>
             </w:pPr>
-            <w:bookmarkStart w:id="5" w:name="_Hlk159591016"/>
+            <w:bookmarkStart w:id="6" w:name="_Hlk159591016"/>
             <w:r>
               <w:rPr>
                 <w:b/>
@@ -11263,7 +11265,7 @@
           </w:p>
         </w:tc>
       </w:tr>
-      <w:bookmarkEnd w:id="5"/>
+      <w:bookmarkEnd w:id="6"/>
       <w:tr>
         <w:tc>
           <w:tcPr>
@@ -14960,6 +14962,7 @@
               </w:rPr>
               <w:t xml:space="preserve"> </w:t>
             </w:r>
+            <w:bookmarkStart w:id="7" w:name="_Hlk160573256"/>
             <w:r>
               <w:rPr>
                 <w:rFonts w:ascii="CaskaydiaCove NF" w:hAnsi="CaskaydiaCove NF" w:cs="CaskaydiaCove NF"/>
@@ -14968,6 +14971,7 @@
               </w:rPr>
               <w:t>◀︎/▶</w:t>
             </w:r>
+            <w:bookmarkEnd w:id="7"/>
           </w:p>
         </w:tc>
         <w:tc>
@@ -15066,6 +15070,7 @@
               </w:rPr>
               <w:t xml:space="preserve"> </w:t>
             </w:r>
+            <w:bookmarkStart w:id="8" w:name="_Hlk160573062"/>
             <w:r>
               <w:rPr>
                 <w:rFonts w:ascii="CaskaydiaCove NF" w:hAnsi="CaskaydiaCove NF" w:cs="CaskaydiaCove NF"/>
@@ -15074,6 +15079,7 @@
               </w:rPr>
               <w:t>▲/▼</w:t>
             </w:r>
+            <w:bookmarkEnd w:id="8"/>
           </w:p>
         </w:tc>
         <w:tc>
@@ -16192,6 +16198,7 @@
               </w:rPr>
               <w:t xml:space="preserve"> </w:t>
             </w:r>
+            <w:bookmarkStart w:id="9" w:name="_Hlk160573474"/>
             <w:r>
               <w:rPr>
                 <w:rFonts w:ascii="CaskaydiaCove NF" w:hAnsi="CaskaydiaCove NF" w:cs="CaskaydiaCove NF"/>
@@ -16224,6 +16231,7 @@
               </w:rPr>
               <w:t xml:space="preserve"> </w:t>
             </w:r>
+            <w:bookmarkEnd w:id="9"/>
             <w:r>
               <w:rPr>
                 <w:rFonts w:ascii="CaskaydiaCove NF" w:hAnsi="CaskaydiaCove NF" w:cs="CaskaydiaCove NF"/>
@@ -16872,6 +16880,7 @@
                 <w:lang w:val="en-US"/>
               </w:rPr>
             </w:pPr>
+            <w:bookmarkStart w:id="10" w:name="_Hlk160573055"/>
             <w:r>
               <w:rPr>
                 <w:rFonts w:ascii="CaskaydiaCove NF" w:hAnsi="CaskaydiaCove NF" w:cs="CaskaydiaCove NF"/>
@@ -16888,6 +16897,7 @@
               </w:rPr>
               <w:t xml:space="preserve"> </w:t>
             </w:r>
+            <w:bookmarkEnd w:id="10"/>
             <w:r>
               <w:rPr>
                 <w:rFonts w:ascii="CaskaydiaCove NF" w:hAnsi="CaskaydiaCove NF" w:cs="CaskaydiaCove NF"/>
@@ -16952,13 +16962,23 @@
                 <w:lang w:val="en-US"/>
               </w:rPr>
             </w:pPr>
-            <w:r>
-              <w:rPr>
-                <w:rFonts w:ascii="CaskaydiaCove NF" w:hAnsi="CaskaydiaCove NF" w:cs="CaskaydiaCove NF"/>
-                <w:sz w:val="18"/>
-                <w:szCs w:val="18"/>
-              </w:rPr>
-              <w:t xml:space="preserve">󰘶 󰘳 </w:t>
+            <w:bookmarkStart w:id="11" w:name="_Hlk160572869"/>
+            <w:r>
+              <w:rPr>
+                <w:rFonts w:ascii="CaskaydiaCove NF" w:hAnsi="CaskaydiaCove NF" w:cs="CaskaydiaCove NF"/>
+                <w:sz w:val="18"/>
+                <w:szCs w:val="18"/>
+              </w:rPr>
+              <w:t>󰘶</w:t>
+            </w:r>
+            <w:bookmarkEnd w:id="11"/>
+            <w:r>
+              <w:rPr>
+                <w:rFonts w:ascii="CaskaydiaCove NF" w:hAnsi="CaskaydiaCove NF" w:cs="CaskaydiaCove NF"/>
+                <w:sz w:val="18"/>
+                <w:szCs w:val="18"/>
+              </w:rPr>
+              <w:t xml:space="preserve"> 󰘳 </w:t>
             </w:r>
             <w:r>
               <w:rPr>
@@ -17144,9 +17164,9 @@
     <w:p>
       <w:pPr>
         <w:rPr>
-          <w:rFonts w:ascii="CaskaydiaCove NF" w:hAnsi="CaskaydiaCove NF" w:cs="CaskaydiaCove NF"/>
-          <w:sz w:val="12"/>
-          <w:szCs w:val="12"/>
+          <w:rStyle w:val="Hyperlink"/>
+          <w:sz w:val="16"/>
+          <w:szCs w:val="16"/>
         </w:rPr>
       </w:pPr>
       <w:hyperlink r:id="rId6" w:anchor="PickTab=Outlook_for_Mac" w:history="1">
@@ -17159,6 +17179,2978 @@
           <w:t>https://support.microsoft.com/de-de/office/tastenkombinationen-f%C3%BCr-outlook-3cdeb221-7ae5-4c1d-8c1d-9e63216c1efd#PickTab=Outlook_for_Mac</w:t>
         </w:r>
       </w:hyperlink>
+    </w:p>
+    <w:p>
+      <w:pPr>
+        <w:pStyle w:val="berschrift2"/>
+        <w:rPr>
+          <w:lang w:val="en-US"/>
+        </w:rPr>
+      </w:pPr>
+      <w:r>
+        <w:rPr>
+          <w:lang w:val="en-US"/>
+        </w:rPr>
+        <w:t>iTerm2</w:t>
+      </w:r>
+    </w:p>
+    <w:tbl>
+      <w:tblPr>
+        <w:tblStyle w:val="Tabellenraster"/>
+        <w:tblW w:w="10696" w:type="dxa"/>
+        <w:tblLook w:val="04A0" w:firstRow="1" w:lastRow="0" w:firstColumn="1" w:lastColumn="0" w:noHBand="0" w:noVBand="1"/>
+      </w:tblPr>
+      <w:tblGrid>
+        <w:gridCol w:w="1838"/>
+        <w:gridCol w:w="1075"/>
+        <w:gridCol w:w="2327"/>
+        <w:gridCol w:w="2117"/>
+        <w:gridCol w:w="1002"/>
+        <w:gridCol w:w="2337"/>
+      </w:tblGrid>
+      <w:tr>
+        <w:tc>
+          <w:tcPr>
+            <w:tcW w:w="1838" w:type="dxa"/>
+            <w:tcBorders>
+              <w:top w:val="single" w:sz="4" w:space="0" w:color="auto"/>
+              <w:left w:val="single" w:sz="4" w:space="0" w:color="auto"/>
+              <w:bottom w:val="single" w:sz="4" w:space="0" w:color="auto"/>
+              <w:right w:val="single" w:sz="4" w:space="0" w:color="auto"/>
+            </w:tcBorders>
+            <w:shd w:val="clear" w:color="auto" w:fill="4F81BD" w:themeFill="accent1"/>
+            <w:hideMark/>
+          </w:tcPr>
+          <w:p>
+            <w:pPr>
+              <w:rPr>
+                <w:b/>
+                <w:color w:val="FFFFFF" w:themeColor="background1"/>
+                <w:sz w:val="18"/>
+                <w:szCs w:val="18"/>
+                <w:lang w:val="en-US"/>
+              </w:rPr>
+            </w:pPr>
+            <w:r>
+              <w:rPr>
+                <w:b/>
+                <w:color w:val="FFFFFF" w:themeColor="background1"/>
+                <w:sz w:val="18"/>
+                <w:szCs w:val="18"/>
+              </w:rPr>
+              <w:t>Funktion</w:t>
+            </w:r>
+          </w:p>
+        </w:tc>
+        <w:tc>
+          <w:tcPr>
+            <w:tcW w:w="1075" w:type="dxa"/>
+            <w:tcBorders>
+              <w:top w:val="single" w:sz="4" w:space="0" w:color="auto"/>
+              <w:left w:val="single" w:sz="4" w:space="0" w:color="auto"/>
+              <w:bottom w:val="single" w:sz="4" w:space="0" w:color="auto"/>
+              <w:right w:val="single" w:sz="4" w:space="0" w:color="auto"/>
+            </w:tcBorders>
+            <w:shd w:val="clear" w:color="auto" w:fill="4F81BD" w:themeFill="accent1"/>
+            <w:hideMark/>
+          </w:tcPr>
+          <w:p>
+            <w:pPr>
+              <w:rPr>
+                <w:b/>
+                <w:color w:val="FFFFFF" w:themeColor="background1"/>
+                <w:sz w:val="18"/>
+                <w:szCs w:val="18"/>
+                <w:lang w:val="en-US"/>
+              </w:rPr>
+            </w:pPr>
+            <w:r>
+              <w:rPr>
+                <w:b/>
+                <w:color w:val="FFFFFF" w:themeColor="background1"/>
+                <w:sz w:val="18"/>
+                <w:szCs w:val="18"/>
+              </w:rPr>
+              <w:t>Shortcut</w:t>
+            </w:r>
+          </w:p>
+        </w:tc>
+        <w:tc>
+          <w:tcPr>
+            <w:tcW w:w="2327" w:type="dxa"/>
+            <w:tcBorders>
+              <w:top w:val="single" w:sz="4" w:space="0" w:color="auto"/>
+              <w:left w:val="single" w:sz="4" w:space="0" w:color="auto"/>
+              <w:bottom w:val="single" w:sz="4" w:space="0" w:color="auto"/>
+              <w:right w:val="single" w:sz="4" w:space="0" w:color="auto"/>
+            </w:tcBorders>
+            <w:shd w:val="clear" w:color="auto" w:fill="4F81BD" w:themeFill="accent1"/>
+            <w:hideMark/>
+          </w:tcPr>
+          <w:p>
+            <w:pPr>
+              <w:rPr>
+                <w:b/>
+                <w:color w:val="FFFFFF" w:themeColor="background1"/>
+                <w:sz w:val="18"/>
+                <w:szCs w:val="18"/>
+                <w:lang w:val="en-US"/>
+              </w:rPr>
+            </w:pPr>
+            <w:r>
+              <w:rPr>
+                <w:b/>
+                <w:color w:val="FFFFFF" w:themeColor="background1"/>
+                <w:sz w:val="18"/>
+                <w:szCs w:val="18"/>
+              </w:rPr>
+              <w:t>Shortcut</w:t>
+            </w:r>
+          </w:p>
+        </w:tc>
+        <w:tc>
+          <w:tcPr>
+            <w:tcW w:w="2117" w:type="dxa"/>
+            <w:tcBorders>
+              <w:top w:val="single" w:sz="4" w:space="0" w:color="auto"/>
+              <w:left w:val="single" w:sz="4" w:space="0" w:color="auto"/>
+              <w:bottom w:val="single" w:sz="4" w:space="0" w:color="auto"/>
+              <w:right w:val="single" w:sz="4" w:space="0" w:color="auto"/>
+            </w:tcBorders>
+            <w:shd w:val="clear" w:color="auto" w:fill="4F81BD" w:themeFill="accent1"/>
+          </w:tcPr>
+          <w:p>
+            <w:pPr>
+              <w:rPr>
+                <w:b/>
+                <w:color w:val="FFFFFF" w:themeColor="background1"/>
+                <w:sz w:val="18"/>
+                <w:szCs w:val="18"/>
+                <w:lang w:val="en-US"/>
+              </w:rPr>
+            </w:pPr>
+            <w:r>
+              <w:rPr>
+                <w:b/>
+                <w:color w:val="FFFFFF" w:themeColor="background1"/>
+                <w:sz w:val="18"/>
+                <w:szCs w:val="18"/>
+              </w:rPr>
+              <w:t>Funktion</w:t>
+            </w:r>
+          </w:p>
+        </w:tc>
+        <w:tc>
+          <w:tcPr>
+            <w:tcW w:w="1002" w:type="dxa"/>
+            <w:tcBorders>
+              <w:top w:val="single" w:sz="4" w:space="0" w:color="auto"/>
+              <w:left w:val="single" w:sz="4" w:space="0" w:color="auto"/>
+              <w:bottom w:val="single" w:sz="4" w:space="0" w:color="auto"/>
+              <w:right w:val="single" w:sz="4" w:space="0" w:color="auto"/>
+            </w:tcBorders>
+            <w:shd w:val="clear" w:color="auto" w:fill="4F81BD" w:themeFill="accent1"/>
+          </w:tcPr>
+          <w:p>
+            <w:pPr>
+              <w:rPr>
+                <w:b/>
+                <w:color w:val="FFFFFF" w:themeColor="background1"/>
+                <w:sz w:val="18"/>
+                <w:szCs w:val="18"/>
+                <w:lang w:val="en-US"/>
+              </w:rPr>
+            </w:pPr>
+            <w:r>
+              <w:rPr>
+                <w:b/>
+                <w:color w:val="FFFFFF" w:themeColor="background1"/>
+                <w:sz w:val="18"/>
+                <w:szCs w:val="18"/>
+              </w:rPr>
+              <w:t>Shortcut</w:t>
+            </w:r>
+          </w:p>
+        </w:tc>
+        <w:tc>
+          <w:tcPr>
+            <w:tcW w:w="2337" w:type="dxa"/>
+            <w:tcBorders>
+              <w:top w:val="single" w:sz="4" w:space="0" w:color="auto"/>
+              <w:left w:val="single" w:sz="4" w:space="0" w:color="auto"/>
+              <w:bottom w:val="single" w:sz="4" w:space="0" w:color="auto"/>
+              <w:right w:val="single" w:sz="4" w:space="0" w:color="auto"/>
+            </w:tcBorders>
+            <w:shd w:val="clear" w:color="auto" w:fill="4F81BD" w:themeFill="accent1"/>
+          </w:tcPr>
+          <w:p>
+            <w:pPr>
+              <w:rPr>
+                <w:b/>
+                <w:color w:val="FFFFFF" w:themeColor="background1"/>
+                <w:sz w:val="18"/>
+                <w:szCs w:val="18"/>
+                <w:lang w:val="en-US"/>
+              </w:rPr>
+            </w:pPr>
+            <w:r>
+              <w:rPr>
+                <w:b/>
+                <w:color w:val="FFFFFF" w:themeColor="background1"/>
+                <w:sz w:val="18"/>
+                <w:szCs w:val="18"/>
+              </w:rPr>
+              <w:t>Shortcut</w:t>
+            </w:r>
+          </w:p>
+        </w:tc>
+      </w:tr>
+      <w:tr>
+        <w:tc>
+          <w:tcPr>
+            <w:tcW w:w="1838" w:type="dxa"/>
+            <w:tcBorders>
+              <w:bottom w:val="single" w:sz="12" w:space="0" w:color="auto"/>
+            </w:tcBorders>
+          </w:tcPr>
+          <w:p>
+            <w:pPr>
+              <w:rPr>
+                <w:sz w:val="18"/>
+                <w:szCs w:val="18"/>
+              </w:rPr>
+            </w:pPr>
+            <w:r>
+              <w:rPr>
+                <w:sz w:val="18"/>
+                <w:szCs w:val="18"/>
+              </w:rPr>
+              <w:t>Cycle Tabs</w:t>
+            </w:r>
+          </w:p>
+        </w:tc>
+        <w:tc>
+          <w:tcPr>
+            <w:tcW w:w="1075" w:type="dxa"/>
+            <w:tcBorders>
+              <w:bottom w:val="single" w:sz="12" w:space="0" w:color="auto"/>
+            </w:tcBorders>
+          </w:tcPr>
+          <w:p>
+            <w:pPr>
+              <w:rPr>
+                <w:rFonts w:ascii="CaskaydiaCove NF" w:hAnsi="CaskaydiaCove NF" w:cs="CaskaydiaCove NF"/>
+                <w:sz w:val="18"/>
+                <w:szCs w:val="18"/>
+                <w:lang w:val="en-US"/>
+              </w:rPr>
+            </w:pPr>
+            <w:bookmarkStart w:id="12" w:name="_Hlk160574947"/>
+            <w:r>
+              <w:rPr>
+                <w:rFonts w:ascii="CaskaydiaCove NF" w:hAnsi="CaskaydiaCove NF" w:cs="CaskaydiaCove NF"/>
+                <w:sz w:val="18"/>
+                <w:szCs w:val="18"/>
+              </w:rPr>
+              <w:t>󰘴</w:t>
+            </w:r>
+            <w:bookmarkStart w:id="13" w:name="_Hlk160573127"/>
+            <w:bookmarkEnd w:id="12"/>
+            <w:r>
+              <w:rPr>
+                <w:rFonts w:ascii="CaskaydiaCove NF" w:hAnsi="CaskaydiaCove NF" w:cs="CaskaydiaCove NF"/>
+                <w:sz w:val="18"/>
+                <w:szCs w:val="18"/>
+              </w:rPr>
+              <w:t>(</w:t>
+            </w:r>
+            <w:bookmarkStart w:id="14" w:name="_Hlk160573694"/>
+            <w:r>
+              <w:rPr>
+                <w:rFonts w:ascii="CaskaydiaCove NF" w:hAnsi="CaskaydiaCove NF" w:cs="CaskaydiaCove NF"/>
+                <w:sz w:val="18"/>
+                <w:szCs w:val="18"/>
+              </w:rPr>
+              <w:t>󰘶</w:t>
+            </w:r>
+            <w:bookmarkEnd w:id="14"/>
+            <w:r>
+              <w:rPr>
+                <w:rFonts w:ascii="CaskaydiaCove NF" w:hAnsi="CaskaydiaCove NF" w:cs="CaskaydiaCove NF"/>
+                <w:sz w:val="18"/>
+                <w:szCs w:val="18"/>
+              </w:rPr>
+              <w:t>)</w:t>
+            </w:r>
+            <w:bookmarkStart w:id="15" w:name="_Hlk160573114"/>
+            <w:r>
+              <w:rPr>
+                <w:rFonts w:ascii="CaskaydiaCove NF" w:hAnsi="CaskaydiaCove NF" w:cs="CaskaydiaCove NF"/>
+                <w:sz w:val="18"/>
+                <w:szCs w:val="18"/>
+                <w:lang w:val="en-US"/>
+              </w:rPr>
+              <w:t></w:t>
+            </w:r>
+            <w:r>
+              <w:rPr>
+                <w:rFonts w:ascii="CaskaydiaCove NF" w:hAnsi="CaskaydiaCove NF" w:cs="CaskaydiaCove NF"/>
+                <w:sz w:val="18"/>
+                <w:szCs w:val="18"/>
+                <w:lang w:val="en-US"/>
+              </w:rPr>
+              <w:t xml:space="preserve"> </w:t>
+            </w:r>
+            <w:bookmarkEnd w:id="13"/>
+            <w:bookmarkEnd w:id="15"/>
+          </w:p>
+        </w:tc>
+        <w:tc>
+          <w:tcPr>
+            <w:tcW w:w="2327" w:type="dxa"/>
+            <w:tcBorders>
+              <w:bottom w:val="single" w:sz="12" w:space="0" w:color="auto"/>
+            </w:tcBorders>
+          </w:tcPr>
+          <w:p>
+            <w:pPr>
+              <w:rPr>
+                <w:sz w:val="18"/>
+                <w:szCs w:val="18"/>
+                <w:lang w:val="en-US"/>
+              </w:rPr>
+            </w:pPr>
+            <w:r>
+              <w:rPr>
+                <w:sz w:val="18"/>
+                <w:szCs w:val="18"/>
+                <w:lang w:val="en-US"/>
+              </w:rPr>
+              <w:t>Ctrl+</w:t>
+            </w:r>
+            <w:r>
+              <w:rPr>
+                <w:sz w:val="18"/>
+                <w:szCs w:val="18"/>
+                <w:lang w:val="en-US"/>
+              </w:rPr>
+              <w:t>(</w:t>
+            </w:r>
+            <w:r>
+              <w:rPr>
+                <w:sz w:val="18"/>
+                <w:szCs w:val="18"/>
+                <w:lang w:val="en-US"/>
+              </w:rPr>
+              <w:t>Opt+</w:t>
+            </w:r>
+            <w:r>
+              <w:rPr>
+                <w:sz w:val="18"/>
+                <w:szCs w:val="18"/>
+                <w:lang w:val="en-US"/>
+              </w:rPr>
+              <w:t>)Tab</w:t>
+            </w:r>
+          </w:p>
+        </w:tc>
+        <w:tc>
+          <w:tcPr>
+            <w:tcW w:w="2117" w:type="dxa"/>
+            <w:tcBorders>
+              <w:bottom w:val="single" w:sz="12" w:space="0" w:color="auto"/>
+            </w:tcBorders>
+          </w:tcPr>
+          <w:p>
+            <w:pPr>
+              <w:rPr>
+                <w:sz w:val="18"/>
+                <w:szCs w:val="18"/>
+              </w:rPr>
+            </w:pPr>
+            <w:r>
+              <w:rPr>
+                <w:sz w:val="18"/>
+                <w:szCs w:val="18"/>
+              </w:rPr>
+              <w:t>Prev</w:t>
+            </w:r>
+            <w:r>
+              <w:rPr>
+                <w:sz w:val="18"/>
+                <w:szCs w:val="18"/>
+              </w:rPr>
+              <w:t>ious</w:t>
+            </w:r>
+            <w:r>
+              <w:rPr>
+                <w:sz w:val="18"/>
+                <w:szCs w:val="18"/>
+              </w:rPr>
+              <w:t>/Next</w:t>
+            </w:r>
+            <w:r>
+              <w:rPr>
+                <w:sz w:val="18"/>
+                <w:szCs w:val="18"/>
+              </w:rPr>
+              <w:t xml:space="preserve"> Tab</w:t>
+            </w:r>
+          </w:p>
+        </w:tc>
+        <w:tc>
+          <w:tcPr>
+            <w:tcW w:w="1002" w:type="dxa"/>
+            <w:tcBorders>
+              <w:bottom w:val="single" w:sz="12" w:space="0" w:color="auto"/>
+            </w:tcBorders>
+          </w:tcPr>
+          <w:p>
+            <w:pPr>
+              <w:rPr>
+                <w:sz w:val="18"/>
+                <w:szCs w:val="18"/>
+                <w:lang w:val="en-US"/>
+              </w:rPr>
+            </w:pPr>
+            <w:bookmarkStart w:id="16" w:name="_Hlk160573247"/>
+            <w:bookmarkStart w:id="17" w:name="_Hlk160573341"/>
+            <w:r>
+              <w:rPr>
+                <w:rFonts w:ascii="CaskaydiaCove NF" w:hAnsi="CaskaydiaCove NF" w:cs="CaskaydiaCove NF"/>
+                <w:sz w:val="18"/>
+                <w:szCs w:val="18"/>
+              </w:rPr>
+              <w:t>󰘳</w:t>
+            </w:r>
+            <w:r>
+              <w:rPr>
+                <w:rFonts w:ascii="CaskaydiaCove NF" w:hAnsi="CaskaydiaCove NF" w:cs="CaskaydiaCove NF"/>
+                <w:sz w:val="18"/>
+                <w:szCs w:val="18"/>
+              </w:rPr>
+              <w:t xml:space="preserve"> </w:t>
+            </w:r>
+            <w:bookmarkStart w:id="18" w:name="_Hlk160574262"/>
+            <w:r>
+              <w:rPr>
+                <w:rFonts w:ascii="CaskaydiaCove NF" w:hAnsi="CaskaydiaCove NF" w:cs="CaskaydiaCove NF"/>
+                <w:sz w:val="18"/>
+                <w:szCs w:val="18"/>
+              </w:rPr>
+              <w:t>◀︎</w:t>
+            </w:r>
+            <w:bookmarkStart w:id="19" w:name="_Hlk160574260"/>
+            <w:r>
+              <w:rPr>
+                <w:rFonts w:ascii="CaskaydiaCove NF" w:hAnsi="CaskaydiaCove NF" w:cs="CaskaydiaCove NF"/>
+                <w:sz w:val="18"/>
+                <w:szCs w:val="18"/>
+              </w:rPr>
+              <w:t>/▶</w:t>
+            </w:r>
+            <w:bookmarkEnd w:id="16"/>
+            <w:bookmarkEnd w:id="17"/>
+            <w:bookmarkEnd w:id="18"/>
+            <w:bookmarkEnd w:id="19"/>
+          </w:p>
+        </w:tc>
+        <w:tc>
+          <w:tcPr>
+            <w:tcW w:w="2337" w:type="dxa"/>
+            <w:tcBorders>
+              <w:bottom w:val="single" w:sz="12" w:space="0" w:color="auto"/>
+            </w:tcBorders>
+          </w:tcPr>
+          <w:p>
+            <w:pPr>
+              <w:rPr>
+                <w:sz w:val="18"/>
+                <w:szCs w:val="18"/>
+                <w:lang w:val="en-US"/>
+              </w:rPr>
+            </w:pPr>
+            <w:r>
+              <w:rPr>
+                <w:sz w:val="18"/>
+                <w:szCs w:val="18"/>
+                <w:lang w:val="en-US"/>
+              </w:rPr>
+              <w:t>Cmd+Left/Right</w:t>
+            </w:r>
+          </w:p>
+        </w:tc>
+      </w:tr>
+      <w:tr>
+        <w:tc>
+          <w:tcPr>
+            <w:tcW w:w="1838" w:type="dxa"/>
+            <w:tcBorders>
+              <w:bottom w:val="single" w:sz="12" w:space="0" w:color="auto"/>
+            </w:tcBorders>
+          </w:tcPr>
+          <w:p>
+            <w:pPr>
+              <w:rPr>
+                <w:sz w:val="18"/>
+                <w:szCs w:val="18"/>
+              </w:rPr>
+            </w:pPr>
+            <w:r>
+              <w:rPr>
+                <w:sz w:val="18"/>
+                <w:szCs w:val="18"/>
+                <w:lang w:val="en-US"/>
+              </w:rPr>
+              <w:t>Move Tab Left/Right</w:t>
+            </w:r>
+          </w:p>
+        </w:tc>
+        <w:tc>
+          <w:tcPr>
+            <w:tcW w:w="1075" w:type="dxa"/>
+            <w:tcBorders>
+              <w:bottom w:val="single" w:sz="12" w:space="0" w:color="auto"/>
+            </w:tcBorders>
+          </w:tcPr>
+          <w:p>
+            <w:pPr>
+              <w:rPr>
+                <w:rFonts w:ascii="CaskaydiaCove NF" w:hAnsi="CaskaydiaCove NF" w:cs="CaskaydiaCove NF"/>
+                <w:sz w:val="18"/>
+                <w:szCs w:val="18"/>
+              </w:rPr>
+            </w:pPr>
+            <w:bookmarkStart w:id="20" w:name="_Hlk160574629"/>
+            <w:bookmarkStart w:id="21" w:name="_Hlk160575119"/>
+            <w:r>
+              <w:rPr>
+                <w:rFonts w:ascii="CaskaydiaCove NF" w:hAnsi="CaskaydiaCove NF" w:cs="CaskaydiaCove NF"/>
+                <w:sz w:val="18"/>
+                <w:szCs w:val="18"/>
+              </w:rPr>
+              <w:t>󰘶</w:t>
+            </w:r>
+            <w:bookmarkEnd w:id="20"/>
+            <w:r>
+              <w:rPr>
+                <w:rFonts w:ascii="CaskaydiaCove NF" w:hAnsi="CaskaydiaCove NF" w:cs="CaskaydiaCove NF"/>
+                <w:sz w:val="18"/>
+                <w:szCs w:val="18"/>
+              </w:rPr>
+              <w:t xml:space="preserve"> </w:t>
+            </w:r>
+            <w:bookmarkEnd w:id="21"/>
+            <w:r>
+              <w:rPr>
+                <w:rFonts w:ascii="CaskaydiaCove NF" w:hAnsi="CaskaydiaCove NF" w:cs="CaskaydiaCove NF"/>
+                <w:sz w:val="18"/>
+                <w:szCs w:val="18"/>
+              </w:rPr>
+              <w:t>󰘳</w:t>
+            </w:r>
+            <w:r>
+              <w:rPr>
+                <w:rFonts w:ascii="CaskaydiaCove NF" w:hAnsi="CaskaydiaCove NF" w:cs="CaskaydiaCove NF"/>
+                <w:sz w:val="18"/>
+                <w:szCs w:val="18"/>
+              </w:rPr>
+              <w:t xml:space="preserve"> </w:t>
+            </w:r>
+            <w:r>
+              <w:rPr>
+                <w:rFonts w:ascii="CaskaydiaCove NF" w:hAnsi="CaskaydiaCove NF" w:cs="CaskaydiaCove NF"/>
+                <w:sz w:val="18"/>
+                <w:szCs w:val="18"/>
+              </w:rPr>
+              <w:t>◀︎/▶</w:t>
+            </w:r>
+          </w:p>
+        </w:tc>
+        <w:tc>
+          <w:tcPr>
+            <w:tcW w:w="2327" w:type="dxa"/>
+            <w:tcBorders>
+              <w:bottom w:val="single" w:sz="12" w:space="0" w:color="auto"/>
+            </w:tcBorders>
+          </w:tcPr>
+          <w:p>
+            <w:pPr>
+              <w:rPr>
+                <w:sz w:val="18"/>
+                <w:szCs w:val="18"/>
+                <w:lang w:val="en-US"/>
+              </w:rPr>
+            </w:pPr>
+            <w:r>
+              <w:rPr>
+                <w:sz w:val="18"/>
+                <w:szCs w:val="18"/>
+                <w:lang w:val="en-US"/>
+              </w:rPr>
+              <w:t>Shift+Cmd+Left/Right</w:t>
+            </w:r>
+          </w:p>
+        </w:tc>
+        <w:tc>
+          <w:tcPr>
+            <w:tcW w:w="2117" w:type="dxa"/>
+            <w:tcBorders>
+              <w:bottom w:val="single" w:sz="12" w:space="0" w:color="auto"/>
+            </w:tcBorders>
+          </w:tcPr>
+          <w:p>
+            <w:pPr>
+              <w:rPr>
+                <w:sz w:val="18"/>
+                <w:szCs w:val="18"/>
+              </w:rPr>
+            </w:pPr>
+            <w:r>
+              <w:rPr>
+                <w:sz w:val="18"/>
+                <w:szCs w:val="18"/>
+              </w:rPr>
+              <w:t>Previous/Next Tab</w:t>
+            </w:r>
+          </w:p>
+        </w:tc>
+        <w:tc>
+          <w:tcPr>
+            <w:tcW w:w="1002" w:type="dxa"/>
+            <w:tcBorders>
+              <w:bottom w:val="single" w:sz="12" w:space="0" w:color="auto"/>
+            </w:tcBorders>
+          </w:tcPr>
+          <w:p>
+            <w:pPr>
+              <w:rPr>
+                <w:rFonts w:ascii="CaskaydiaCove NF" w:hAnsi="CaskaydiaCove NF" w:cs="CaskaydiaCove NF"/>
+                <w:sz w:val="18"/>
+                <w:szCs w:val="18"/>
+              </w:rPr>
+            </w:pPr>
+            <w:r>
+              <w:rPr>
+                <w:rFonts w:ascii="CaskaydiaCove NF" w:hAnsi="CaskaydiaCove NF" w:cs="CaskaydiaCove NF"/>
+                <w:sz w:val="18"/>
+                <w:szCs w:val="18"/>
+              </w:rPr>
+              <w:t xml:space="preserve">󰘶 </w:t>
+            </w:r>
+            <w:r>
+              <w:rPr>
+                <w:rFonts w:ascii="CaskaydiaCove NF" w:hAnsi="CaskaydiaCove NF" w:cs="CaskaydiaCove NF"/>
+                <w:sz w:val="18"/>
+                <w:szCs w:val="18"/>
+              </w:rPr>
+              <w:t>󰘳</w:t>
+            </w:r>
+            <w:r>
+              <w:rPr>
+                <w:rFonts w:ascii="CaskaydiaCove NF" w:hAnsi="CaskaydiaCove NF" w:cs="CaskaydiaCove NF"/>
+                <w:sz w:val="18"/>
+                <w:szCs w:val="18"/>
+              </w:rPr>
+              <w:t xml:space="preserve"> </w:t>
+            </w:r>
+            <w:r>
+              <w:rPr>
+                <w:sz w:val="18"/>
+                <w:szCs w:val="18"/>
+                <w:lang w:val="en-US"/>
+              </w:rPr>
+              <w:t>[/]</w:t>
+            </w:r>
+          </w:p>
+        </w:tc>
+        <w:tc>
+          <w:tcPr>
+            <w:tcW w:w="2337" w:type="dxa"/>
+            <w:tcBorders>
+              <w:bottom w:val="single" w:sz="12" w:space="0" w:color="auto"/>
+            </w:tcBorders>
+          </w:tcPr>
+          <w:p>
+            <w:pPr>
+              <w:rPr>
+                <w:sz w:val="18"/>
+                <w:szCs w:val="18"/>
+                <w:lang w:val="en-US"/>
+              </w:rPr>
+            </w:pPr>
+            <w:r>
+              <w:rPr>
+                <w:sz w:val="18"/>
+                <w:szCs w:val="18"/>
+                <w:lang w:val="en-US"/>
+              </w:rPr>
+              <w:t>Shift+Cmd+</w:t>
+            </w:r>
+            <w:bookmarkStart w:id="22" w:name="_Hlk160575360"/>
+            <w:r>
+              <w:rPr>
+                <w:sz w:val="18"/>
+                <w:szCs w:val="18"/>
+                <w:lang w:val="en-US"/>
+              </w:rPr>
+              <w:t>[/]</w:t>
+            </w:r>
+            <w:bookmarkEnd w:id="22"/>
+          </w:p>
+        </w:tc>
+      </w:tr>
+      <w:tr>
+        <w:tc>
+          <w:tcPr>
+            <w:tcW w:w="1838" w:type="dxa"/>
+            <w:tcBorders>
+              <w:top w:val="single" w:sz="12" w:space="0" w:color="auto"/>
+              <w:left w:val="single" w:sz="12" w:space="0" w:color="auto"/>
+            </w:tcBorders>
+          </w:tcPr>
+          <w:p>
+            <w:pPr>
+              <w:rPr>
+                <w:sz w:val="18"/>
+                <w:szCs w:val="18"/>
+                <w:lang w:val="en-US"/>
+              </w:rPr>
+            </w:pPr>
+            <w:r>
+              <w:rPr>
+                <w:sz w:val="18"/>
+                <w:szCs w:val="18"/>
+                <w:lang w:val="en-US"/>
+              </w:rPr>
+              <w:t>Select Tab</w:t>
+            </w:r>
+          </w:p>
+        </w:tc>
+        <w:tc>
+          <w:tcPr>
+            <w:tcW w:w="1075" w:type="dxa"/>
+            <w:tcBorders>
+              <w:top w:val="single" w:sz="12" w:space="0" w:color="auto"/>
+            </w:tcBorders>
+          </w:tcPr>
+          <w:p>
+            <w:pPr>
+              <w:rPr>
+                <w:rFonts w:ascii="CaskaydiaCove NF" w:hAnsi="CaskaydiaCove NF" w:cs="CaskaydiaCove NF"/>
+                <w:sz w:val="18"/>
+                <w:szCs w:val="18"/>
+                <w:lang w:val="en-US"/>
+              </w:rPr>
+            </w:pPr>
+            <w:r>
+              <w:rPr>
+                <w:rFonts w:ascii="CaskaydiaCove NF" w:hAnsi="CaskaydiaCove NF" w:cs="CaskaydiaCove NF"/>
+                <w:sz w:val="18"/>
+                <w:szCs w:val="18"/>
+              </w:rPr>
+              <w:t>󰘳</w:t>
+            </w:r>
+            <w:r>
+              <w:rPr>
+                <w:rFonts w:ascii="CaskaydiaCove NF" w:hAnsi="CaskaydiaCove NF" w:cs="CaskaydiaCove NF"/>
+                <w:sz w:val="18"/>
+                <w:szCs w:val="18"/>
+              </w:rPr>
+              <w:t xml:space="preserve"> Num</w:t>
+            </w:r>
+          </w:p>
+        </w:tc>
+        <w:tc>
+          <w:tcPr>
+            <w:tcW w:w="2327" w:type="dxa"/>
+            <w:tcBorders>
+              <w:top w:val="single" w:sz="12" w:space="0" w:color="auto"/>
+            </w:tcBorders>
+          </w:tcPr>
+          <w:p>
+            <w:pPr>
+              <w:rPr>
+                <w:sz w:val="18"/>
+                <w:szCs w:val="18"/>
+                <w:lang w:val="en-US"/>
+              </w:rPr>
+            </w:pPr>
+            <w:r>
+              <w:rPr>
+                <w:sz w:val="18"/>
+                <w:szCs w:val="18"/>
+                <w:lang w:val="en-US"/>
+              </w:rPr>
+              <w:t>Cmd+Number</w:t>
+            </w:r>
+          </w:p>
+        </w:tc>
+        <w:tc>
+          <w:tcPr>
+            <w:tcW w:w="2117" w:type="dxa"/>
+            <w:tcBorders>
+              <w:top w:val="single" w:sz="12" w:space="0" w:color="auto"/>
+            </w:tcBorders>
+          </w:tcPr>
+          <w:p>
+            <w:pPr>
+              <w:rPr>
+                <w:sz w:val="18"/>
+                <w:szCs w:val="18"/>
+                <w:lang w:val="en-US"/>
+              </w:rPr>
+            </w:pPr>
+            <w:r>
+              <w:rPr>
+                <w:sz w:val="18"/>
+                <w:szCs w:val="18"/>
+                <w:lang w:val="en-US"/>
+              </w:rPr>
+              <w:t>Sel</w:t>
+            </w:r>
+            <w:r>
+              <w:rPr>
+                <w:sz w:val="18"/>
+                <w:szCs w:val="18"/>
+                <w:lang w:val="en-US"/>
+              </w:rPr>
+              <w:t>e</w:t>
+            </w:r>
+            <w:r>
+              <w:rPr>
+                <w:sz w:val="18"/>
+                <w:szCs w:val="18"/>
+                <w:lang w:val="en-US"/>
+              </w:rPr>
+              <w:t>ct</w:t>
+            </w:r>
+            <w:r>
+              <w:rPr>
+                <w:sz w:val="18"/>
+                <w:szCs w:val="18"/>
+                <w:lang w:val="en-US"/>
+              </w:rPr>
+              <w:t xml:space="preserve"> Window</w:t>
+            </w:r>
+          </w:p>
+        </w:tc>
+        <w:tc>
+          <w:tcPr>
+            <w:tcW w:w="1002" w:type="dxa"/>
+            <w:tcBorders>
+              <w:top w:val="single" w:sz="12" w:space="0" w:color="auto"/>
+            </w:tcBorders>
+          </w:tcPr>
+          <w:p>
+            <w:pPr>
+              <w:rPr>
+                <w:sz w:val="18"/>
+                <w:szCs w:val="18"/>
+                <w:lang w:val="en-US"/>
+              </w:rPr>
+            </w:pPr>
+            <w:bookmarkStart w:id="23" w:name="_Hlk160574254"/>
+            <w:r>
+              <w:rPr>
+                <w:rFonts w:ascii="CaskaydiaCove NF" w:hAnsi="CaskaydiaCove NF" w:cs="CaskaydiaCove NF"/>
+                <w:sz w:val="18"/>
+                <w:szCs w:val="18"/>
+              </w:rPr>
+              <w:t>󰘵</w:t>
+            </w:r>
+            <w:r>
+              <w:rPr>
+                <w:rFonts w:ascii="CaskaydiaCove NF" w:hAnsi="CaskaydiaCove NF" w:cs="CaskaydiaCove NF"/>
+                <w:sz w:val="18"/>
+                <w:szCs w:val="18"/>
+              </w:rPr>
+              <w:t xml:space="preserve"> </w:t>
+            </w:r>
+            <w:bookmarkStart w:id="24" w:name="_Hlk160574141"/>
+            <w:r>
+              <w:rPr>
+                <w:rFonts w:ascii="CaskaydiaCove NF" w:hAnsi="CaskaydiaCove NF" w:cs="CaskaydiaCove NF"/>
+                <w:sz w:val="18"/>
+                <w:szCs w:val="18"/>
+              </w:rPr>
+              <w:t>󰘳</w:t>
+            </w:r>
+            <w:bookmarkEnd w:id="23"/>
+            <w:r>
+              <w:rPr>
+                <w:rFonts w:ascii="CaskaydiaCove NF" w:hAnsi="CaskaydiaCove NF" w:cs="CaskaydiaCove NF"/>
+                <w:sz w:val="18"/>
+                <w:szCs w:val="18"/>
+              </w:rPr>
+              <w:t xml:space="preserve"> </w:t>
+            </w:r>
+            <w:bookmarkEnd w:id="24"/>
+            <w:r>
+              <w:rPr>
+                <w:rFonts w:ascii="CaskaydiaCove NF" w:hAnsi="CaskaydiaCove NF" w:cs="CaskaydiaCove NF"/>
+                <w:sz w:val="18"/>
+                <w:szCs w:val="18"/>
+              </w:rPr>
+              <w:t>Num</w:t>
+            </w:r>
+          </w:p>
+        </w:tc>
+        <w:tc>
+          <w:tcPr>
+            <w:tcW w:w="2337" w:type="dxa"/>
+            <w:tcBorders>
+              <w:top w:val="single" w:sz="12" w:space="0" w:color="auto"/>
+              <w:right w:val="single" w:sz="12" w:space="0" w:color="auto"/>
+            </w:tcBorders>
+          </w:tcPr>
+          <w:p>
+            <w:pPr>
+              <w:rPr>
+                <w:sz w:val="18"/>
+                <w:szCs w:val="18"/>
+                <w:lang w:val="en-US"/>
+              </w:rPr>
+            </w:pPr>
+            <w:r>
+              <w:rPr>
+                <w:sz w:val="18"/>
+                <w:szCs w:val="18"/>
+                <w:lang w:val="en-US"/>
+              </w:rPr>
+              <w:t>Opt+Cmd+Number</w:t>
+            </w:r>
+          </w:p>
+        </w:tc>
+      </w:tr>
+      <w:tr>
+        <w:tc>
+          <w:tcPr>
+            <w:tcW w:w="1838" w:type="dxa"/>
+            <w:tcBorders>
+              <w:left w:val="single" w:sz="12" w:space="0" w:color="auto"/>
+              <w:bottom w:val="single" w:sz="12" w:space="0" w:color="auto"/>
+            </w:tcBorders>
+          </w:tcPr>
+          <w:p>
+            <w:pPr>
+              <w:rPr>
+                <w:sz w:val="18"/>
+                <w:szCs w:val="18"/>
+                <w:lang w:val="en-US"/>
+              </w:rPr>
+            </w:pPr>
+            <w:r>
+              <w:rPr>
+                <w:sz w:val="18"/>
+                <w:szCs w:val="18"/>
+              </w:rPr>
+              <w:t>Scroll line wise</w:t>
+            </w:r>
+          </w:p>
+        </w:tc>
+        <w:tc>
+          <w:tcPr>
+            <w:tcW w:w="1075" w:type="dxa"/>
+            <w:tcBorders>
+              <w:bottom w:val="single" w:sz="12" w:space="0" w:color="auto"/>
+            </w:tcBorders>
+          </w:tcPr>
+          <w:p>
+            <w:pPr>
+              <w:rPr>
+                <w:rFonts w:ascii="CaskaydiaCove NF" w:hAnsi="CaskaydiaCove NF" w:cs="CaskaydiaCove NF"/>
+                <w:sz w:val="18"/>
+                <w:szCs w:val="18"/>
+                <w:lang w:val="en-US"/>
+              </w:rPr>
+            </w:pPr>
+            <w:bookmarkStart w:id="25" w:name="_Hlk160573108"/>
+            <w:bookmarkStart w:id="26" w:name="_Hlk160573417"/>
+            <w:r>
+              <w:rPr>
+                <w:rFonts w:ascii="CaskaydiaCove NF" w:hAnsi="CaskaydiaCove NF" w:cs="CaskaydiaCove NF"/>
+                <w:sz w:val="18"/>
+                <w:szCs w:val="18"/>
+              </w:rPr>
+              <w:t>󰘳</w:t>
+            </w:r>
+            <w:bookmarkEnd w:id="25"/>
+            <w:r>
+              <w:rPr>
+                <w:rFonts w:ascii="CaskaydiaCove NF" w:hAnsi="CaskaydiaCove NF" w:cs="CaskaydiaCove NF"/>
+                <w:sz w:val="18"/>
+                <w:szCs w:val="18"/>
+              </w:rPr>
+              <w:t xml:space="preserve"> </w:t>
+            </w:r>
+            <w:bookmarkStart w:id="27" w:name="_Hlk160573428"/>
+            <w:bookmarkEnd w:id="26"/>
+            <w:r>
+              <w:rPr>
+                <w:rFonts w:ascii="CaskaydiaCove NF" w:hAnsi="CaskaydiaCove NF" w:cs="CaskaydiaCove NF"/>
+                <w:sz w:val="18"/>
+                <w:szCs w:val="18"/>
+              </w:rPr>
+              <w:t>▲/▼</w:t>
+            </w:r>
+            <w:bookmarkEnd w:id="27"/>
+          </w:p>
+        </w:tc>
+        <w:tc>
+          <w:tcPr>
+            <w:tcW w:w="2327" w:type="dxa"/>
+            <w:tcBorders>
+              <w:bottom w:val="single" w:sz="12" w:space="0" w:color="auto"/>
+            </w:tcBorders>
+          </w:tcPr>
+          <w:p>
+            <w:pPr>
+              <w:rPr>
+                <w:sz w:val="18"/>
+                <w:szCs w:val="18"/>
+                <w:lang w:val="en-US"/>
+              </w:rPr>
+            </w:pPr>
+            <w:r>
+              <w:rPr>
+                <w:sz w:val="18"/>
+                <w:szCs w:val="18"/>
+                <w:lang w:val="en-US"/>
+              </w:rPr>
+              <w:t>Opt Up/Down</w:t>
+            </w:r>
+          </w:p>
+        </w:tc>
+        <w:tc>
+          <w:tcPr>
+            <w:tcW w:w="2117" w:type="dxa"/>
+            <w:tcBorders>
+              <w:bottom w:val="single" w:sz="12" w:space="0" w:color="auto"/>
+            </w:tcBorders>
+          </w:tcPr>
+          <w:p>
+            <w:pPr>
+              <w:rPr>
+                <w:sz w:val="18"/>
+                <w:szCs w:val="18"/>
+                <w:lang w:val="en-US"/>
+              </w:rPr>
+            </w:pPr>
+            <w:r>
+              <w:rPr>
+                <w:sz w:val="18"/>
+                <w:szCs w:val="18"/>
+                <w:lang w:val="en-US"/>
+              </w:rPr>
+              <w:t>Scroll page wise</w:t>
+            </w:r>
+          </w:p>
+        </w:tc>
+        <w:tc>
+          <w:tcPr>
+            <w:tcW w:w="1002" w:type="dxa"/>
+            <w:tcBorders>
+              <w:bottom w:val="single" w:sz="12" w:space="0" w:color="auto"/>
+            </w:tcBorders>
+          </w:tcPr>
+          <w:p>
+            <w:pPr>
+              <w:rPr>
+                <w:sz w:val="18"/>
+                <w:szCs w:val="18"/>
+                <w:lang w:val="en-US"/>
+              </w:rPr>
+            </w:pPr>
+            <w:r>
+              <w:rPr>
+                <w:rFonts w:ascii="CaskaydiaCove NF" w:hAnsi="CaskaydiaCove NF" w:cs="CaskaydiaCove NF"/>
+                <w:sz w:val="18"/>
+                <w:szCs w:val="18"/>
+              </w:rPr>
+              <w:t>󰘳</w:t>
+            </w:r>
+            <w:r>
+              <w:rPr>
+                <w:rFonts w:ascii="CaskaydiaCove NF" w:hAnsi="CaskaydiaCove NF" w:cs="CaskaydiaCove NF"/>
+                <w:sz w:val="18"/>
+                <w:szCs w:val="18"/>
+              </w:rPr>
+              <w:t xml:space="preserve"> Pg</w:t>
+            </w:r>
+            <w:bookmarkStart w:id="28" w:name="_Hlk160574303"/>
+            <w:r>
+              <w:rPr>
+                <w:rFonts w:ascii="CaskaydiaCove NF" w:hAnsi="CaskaydiaCove NF" w:cs="CaskaydiaCove NF"/>
+                <w:sz w:val="18"/>
+                <w:szCs w:val="18"/>
+              </w:rPr>
+              <w:t>▲/▼</w:t>
+            </w:r>
+            <w:bookmarkEnd w:id="28"/>
+          </w:p>
+        </w:tc>
+        <w:tc>
+          <w:tcPr>
+            <w:tcW w:w="2337" w:type="dxa"/>
+            <w:tcBorders>
+              <w:bottom w:val="single" w:sz="12" w:space="0" w:color="auto"/>
+              <w:right w:val="single" w:sz="12" w:space="0" w:color="auto"/>
+            </w:tcBorders>
+          </w:tcPr>
+          <w:p>
+            <w:pPr>
+              <w:rPr>
+                <w:sz w:val="18"/>
+                <w:szCs w:val="18"/>
+                <w:lang w:val="en-US"/>
+              </w:rPr>
+            </w:pPr>
+            <w:r>
+              <w:rPr>
+                <w:sz w:val="18"/>
+                <w:szCs w:val="18"/>
+                <w:lang w:val="en-US"/>
+              </w:rPr>
+              <w:t>Cmd+Page Up/Down</w:t>
+            </w:r>
+          </w:p>
+        </w:tc>
+      </w:tr>
+      <w:tr>
+        <w:tc>
+          <w:tcPr>
+            <w:tcW w:w="1838" w:type="dxa"/>
+            <w:tcBorders>
+              <w:top w:val="single" w:sz="12" w:space="0" w:color="auto"/>
+              <w:left w:val="single" w:sz="12" w:space="0" w:color="auto"/>
+              <w:bottom w:val="single" w:sz="12" w:space="0" w:color="auto"/>
+            </w:tcBorders>
+          </w:tcPr>
+          <w:p>
+            <w:pPr>
+              <w:rPr>
+                <w:sz w:val="18"/>
+                <w:szCs w:val="18"/>
+                <w:lang w:val="en-US"/>
+              </w:rPr>
+            </w:pPr>
+            <w:bookmarkStart w:id="29" w:name="_Hlk160573502"/>
+          </w:p>
+        </w:tc>
+        <w:tc>
+          <w:tcPr>
+            <w:tcW w:w="1075" w:type="dxa"/>
+            <w:tcBorders>
+              <w:top w:val="single" w:sz="12" w:space="0" w:color="auto"/>
+              <w:bottom w:val="single" w:sz="12" w:space="0" w:color="auto"/>
+            </w:tcBorders>
+          </w:tcPr>
+          <w:p>
+            <w:pPr>
+              <w:rPr>
+                <w:rFonts w:ascii="CaskaydiaCove NF" w:hAnsi="CaskaydiaCove NF" w:cs="CaskaydiaCove NF"/>
+                <w:sz w:val="18"/>
+                <w:szCs w:val="18"/>
+                <w:lang w:val="en-US"/>
+              </w:rPr>
+            </w:pPr>
+          </w:p>
+        </w:tc>
+        <w:tc>
+          <w:tcPr>
+            <w:tcW w:w="2327" w:type="dxa"/>
+            <w:tcBorders>
+              <w:top w:val="single" w:sz="12" w:space="0" w:color="auto"/>
+              <w:bottom w:val="single" w:sz="12" w:space="0" w:color="auto"/>
+            </w:tcBorders>
+          </w:tcPr>
+          <w:p>
+            <w:pPr>
+              <w:rPr>
+                <w:sz w:val="18"/>
+                <w:szCs w:val="18"/>
+                <w:lang w:val="en-US"/>
+              </w:rPr>
+            </w:pPr>
+          </w:p>
+        </w:tc>
+        <w:tc>
+          <w:tcPr>
+            <w:tcW w:w="2117" w:type="dxa"/>
+            <w:tcBorders>
+              <w:top w:val="single" w:sz="12" w:space="0" w:color="auto"/>
+              <w:bottom w:val="single" w:sz="12" w:space="0" w:color="auto"/>
+            </w:tcBorders>
+          </w:tcPr>
+          <w:p>
+            <w:pPr>
+              <w:rPr>
+                <w:sz w:val="18"/>
+                <w:szCs w:val="18"/>
+                <w:lang w:val="en-US"/>
+              </w:rPr>
+            </w:pPr>
+            <w:r>
+              <w:rPr>
+                <w:sz w:val="18"/>
+                <w:szCs w:val="18"/>
+                <w:lang w:val="en-US"/>
+              </w:rPr>
+              <w:t>Scroll Top/End</w:t>
+            </w:r>
+          </w:p>
+        </w:tc>
+        <w:tc>
+          <w:tcPr>
+            <w:tcW w:w="1002" w:type="dxa"/>
+            <w:tcBorders>
+              <w:top w:val="single" w:sz="12" w:space="0" w:color="auto"/>
+              <w:bottom w:val="single" w:sz="12" w:space="0" w:color="auto"/>
+            </w:tcBorders>
+          </w:tcPr>
+          <w:p>
+            <w:pPr>
+              <w:rPr>
+                <w:sz w:val="18"/>
+                <w:szCs w:val="18"/>
+                <w:lang w:val="en-US"/>
+              </w:rPr>
+            </w:pPr>
+            <w:r>
+              <w:rPr>
+                <w:rFonts w:ascii="CaskaydiaCove NF" w:hAnsi="CaskaydiaCove NF" w:cs="CaskaydiaCove NF"/>
+                <w:sz w:val="18"/>
+                <w:szCs w:val="18"/>
+              </w:rPr>
+              <w:t>󰘳</w:t>
+            </w:r>
+            <w:r>
+              <w:rPr>
+                <w:rFonts w:ascii="CaskaydiaCove NF" w:hAnsi="CaskaydiaCove NF" w:cs="CaskaydiaCove NF"/>
+                <w:sz w:val="18"/>
+                <w:szCs w:val="18"/>
+              </w:rPr>
+              <w:t xml:space="preserve"> </w:t>
+            </w:r>
+            <w:r>
+              <w:rPr>
+                <w:rFonts w:ascii="CaskaydiaCove NF" w:hAnsi="CaskaydiaCove NF" w:cs="CaskaydiaCove NF"/>
+                <w:sz w:val="11"/>
+                <w:szCs w:val="11"/>
+              </w:rPr>
+              <w:t>Home/End</w:t>
+            </w:r>
+          </w:p>
+        </w:tc>
+        <w:tc>
+          <w:tcPr>
+            <w:tcW w:w="2337" w:type="dxa"/>
+            <w:tcBorders>
+              <w:top w:val="single" w:sz="12" w:space="0" w:color="auto"/>
+              <w:bottom w:val="single" w:sz="12" w:space="0" w:color="auto"/>
+              <w:right w:val="single" w:sz="12" w:space="0" w:color="auto"/>
+            </w:tcBorders>
+          </w:tcPr>
+          <w:p>
+            <w:pPr>
+              <w:rPr>
+                <w:sz w:val="18"/>
+                <w:szCs w:val="18"/>
+                <w:lang w:val="en-US"/>
+              </w:rPr>
+            </w:pPr>
+            <w:r>
+              <w:rPr>
+                <w:sz w:val="18"/>
+                <w:szCs w:val="18"/>
+                <w:lang w:val="en-US"/>
+              </w:rPr>
+              <w:t>Cmd+Home/End</w:t>
+            </w:r>
+          </w:p>
+        </w:tc>
+      </w:tr>
+      <w:tr>
+        <w:tc>
+          <w:tcPr>
+            <w:tcW w:w="1838" w:type="dxa"/>
+            <w:tcBorders>
+              <w:top w:val="single" w:sz="12" w:space="0" w:color="auto"/>
+              <w:left w:val="single" w:sz="12" w:space="0" w:color="auto"/>
+              <w:bottom w:val="single" w:sz="12" w:space="0" w:color="auto"/>
+            </w:tcBorders>
+          </w:tcPr>
+          <w:p>
+            <w:pPr>
+              <w:rPr>
+                <w:sz w:val="18"/>
+                <w:szCs w:val="18"/>
+                <w:lang w:val="en-US"/>
+              </w:rPr>
+            </w:pPr>
+            <w:bookmarkStart w:id="30" w:name="_Hlk160574175"/>
+            <w:r>
+              <w:rPr>
+                <w:sz w:val="18"/>
+                <w:szCs w:val="18"/>
+                <w:lang w:val="en-US"/>
+              </w:rPr>
+              <w:t>Split horizontally</w:t>
+            </w:r>
+          </w:p>
+        </w:tc>
+        <w:tc>
+          <w:tcPr>
+            <w:tcW w:w="1075" w:type="dxa"/>
+            <w:tcBorders>
+              <w:top w:val="single" w:sz="12" w:space="0" w:color="auto"/>
+              <w:bottom w:val="single" w:sz="12" w:space="0" w:color="auto"/>
+            </w:tcBorders>
+          </w:tcPr>
+          <w:p>
+            <w:pPr>
+              <w:rPr>
+                <w:rFonts w:ascii="CaskaydiaCove NF" w:hAnsi="CaskaydiaCove NF" w:cs="CaskaydiaCove NF"/>
+                <w:sz w:val="18"/>
+                <w:szCs w:val="18"/>
+              </w:rPr>
+            </w:pPr>
+            <w:r>
+              <w:rPr>
+                <w:rFonts w:ascii="CaskaydiaCove NF" w:hAnsi="CaskaydiaCove NF" w:cs="CaskaydiaCove NF"/>
+                <w:sz w:val="18"/>
+                <w:szCs w:val="18"/>
+              </w:rPr>
+              <w:t>󰘳</w:t>
+            </w:r>
+            <w:r>
+              <w:rPr>
+                <w:rFonts w:ascii="CaskaydiaCove NF" w:hAnsi="CaskaydiaCove NF" w:cs="CaskaydiaCove NF"/>
+                <w:sz w:val="18"/>
+                <w:szCs w:val="18"/>
+              </w:rPr>
+              <w:t xml:space="preserve"> D</w:t>
+            </w:r>
+          </w:p>
+        </w:tc>
+        <w:tc>
+          <w:tcPr>
+            <w:tcW w:w="2327" w:type="dxa"/>
+            <w:tcBorders>
+              <w:top w:val="single" w:sz="12" w:space="0" w:color="auto"/>
+              <w:bottom w:val="single" w:sz="12" w:space="0" w:color="auto"/>
+            </w:tcBorders>
+          </w:tcPr>
+          <w:p>
+            <w:pPr>
+              <w:rPr>
+                <w:sz w:val="18"/>
+                <w:szCs w:val="18"/>
+                <w:lang w:val="en-US"/>
+              </w:rPr>
+            </w:pPr>
+            <w:r>
+              <w:rPr>
+                <w:sz w:val="18"/>
+                <w:szCs w:val="18"/>
+                <w:lang w:val="en-US"/>
+              </w:rPr>
+              <w:t>Cmd+D</w:t>
+            </w:r>
+          </w:p>
+        </w:tc>
+        <w:tc>
+          <w:tcPr>
+            <w:tcW w:w="2117" w:type="dxa"/>
+            <w:tcBorders>
+              <w:top w:val="single" w:sz="12" w:space="0" w:color="auto"/>
+              <w:bottom w:val="single" w:sz="12" w:space="0" w:color="auto"/>
+            </w:tcBorders>
+          </w:tcPr>
+          <w:p>
+            <w:pPr>
+              <w:rPr>
+                <w:sz w:val="18"/>
+                <w:szCs w:val="18"/>
+                <w:lang w:val="en-US"/>
+              </w:rPr>
+            </w:pPr>
+            <w:r>
+              <w:rPr>
+                <w:sz w:val="18"/>
+                <w:szCs w:val="18"/>
+                <w:lang w:val="en-US"/>
+              </w:rPr>
+              <w:t>Split vertically</w:t>
+            </w:r>
+          </w:p>
+        </w:tc>
+        <w:tc>
+          <w:tcPr>
+            <w:tcW w:w="1002" w:type="dxa"/>
+            <w:tcBorders>
+              <w:top w:val="single" w:sz="12" w:space="0" w:color="auto"/>
+              <w:bottom w:val="single" w:sz="12" w:space="0" w:color="auto"/>
+            </w:tcBorders>
+          </w:tcPr>
+          <w:p>
+            <w:pPr>
+              <w:rPr>
+                <w:rFonts w:ascii="CaskaydiaCove NF" w:hAnsi="CaskaydiaCove NF" w:cs="CaskaydiaCove NF"/>
+                <w:sz w:val="18"/>
+                <w:szCs w:val="18"/>
+              </w:rPr>
+            </w:pPr>
+            <w:bookmarkStart w:id="31" w:name="_Hlk160574577"/>
+            <w:bookmarkStart w:id="32" w:name="_Hlk160575355"/>
+            <w:r>
+              <w:rPr>
+                <w:rFonts w:ascii="CaskaydiaCove NF" w:hAnsi="CaskaydiaCove NF" w:cs="CaskaydiaCove NF"/>
+                <w:sz w:val="18"/>
+                <w:szCs w:val="18"/>
+              </w:rPr>
+              <w:t>󰘶</w:t>
+            </w:r>
+            <w:bookmarkEnd w:id="31"/>
+            <w:r>
+              <w:rPr>
+                <w:rFonts w:ascii="CaskaydiaCove NF" w:hAnsi="CaskaydiaCove NF" w:cs="CaskaydiaCove NF"/>
+                <w:sz w:val="18"/>
+                <w:szCs w:val="18"/>
+              </w:rPr>
+              <w:t xml:space="preserve"> </w:t>
+            </w:r>
+            <w:r>
+              <w:rPr>
+                <w:rFonts w:ascii="CaskaydiaCove NF" w:hAnsi="CaskaydiaCove NF" w:cs="CaskaydiaCove NF"/>
+                <w:sz w:val="18"/>
+                <w:szCs w:val="18"/>
+              </w:rPr>
+              <w:t>󰘳</w:t>
+            </w:r>
+            <w:r>
+              <w:rPr>
+                <w:rFonts w:ascii="CaskaydiaCove NF" w:hAnsi="CaskaydiaCove NF" w:cs="CaskaydiaCove NF"/>
+                <w:sz w:val="18"/>
+                <w:szCs w:val="18"/>
+              </w:rPr>
+              <w:t xml:space="preserve"> </w:t>
+            </w:r>
+            <w:bookmarkEnd w:id="32"/>
+            <w:r>
+              <w:rPr>
+                <w:rFonts w:ascii="CaskaydiaCove NF" w:hAnsi="CaskaydiaCove NF" w:cs="CaskaydiaCove NF"/>
+                <w:sz w:val="18"/>
+                <w:szCs w:val="18"/>
+              </w:rPr>
+              <w:t>D</w:t>
+            </w:r>
+          </w:p>
+        </w:tc>
+        <w:tc>
+          <w:tcPr>
+            <w:tcW w:w="2337" w:type="dxa"/>
+            <w:tcBorders>
+              <w:top w:val="single" w:sz="12" w:space="0" w:color="auto"/>
+              <w:bottom w:val="single" w:sz="12" w:space="0" w:color="auto"/>
+              <w:right w:val="single" w:sz="12" w:space="0" w:color="auto"/>
+            </w:tcBorders>
+          </w:tcPr>
+          <w:p>
+            <w:pPr>
+              <w:rPr>
+                <w:sz w:val="18"/>
+                <w:szCs w:val="18"/>
+                <w:lang w:val="en-US"/>
+              </w:rPr>
+            </w:pPr>
+            <w:r>
+              <w:rPr>
+                <w:sz w:val="18"/>
+                <w:szCs w:val="18"/>
+                <w:lang w:val="en-US"/>
+              </w:rPr>
+              <w:t>Shift+</w:t>
+            </w:r>
+            <w:r>
+              <w:rPr>
+                <w:sz w:val="18"/>
+                <w:szCs w:val="18"/>
+                <w:lang w:val="en-US"/>
+              </w:rPr>
+              <w:t>Cmd+D</w:t>
+            </w:r>
+          </w:p>
+        </w:tc>
+      </w:tr>
+      <w:tr>
+        <w:tc>
+          <w:tcPr>
+            <w:tcW w:w="1838" w:type="dxa"/>
+            <w:tcBorders>
+              <w:top w:val="single" w:sz="12" w:space="0" w:color="auto"/>
+              <w:left w:val="single" w:sz="12" w:space="0" w:color="auto"/>
+              <w:bottom w:val="single" w:sz="12" w:space="0" w:color="auto"/>
+            </w:tcBorders>
+          </w:tcPr>
+          <w:p>
+            <w:pPr>
+              <w:rPr>
+                <w:sz w:val="18"/>
+                <w:szCs w:val="18"/>
+                <w:lang w:val="en-US"/>
+              </w:rPr>
+            </w:pPr>
+            <w:bookmarkStart w:id="33" w:name="_Hlk160574289"/>
+            <w:bookmarkEnd w:id="30"/>
+            <w:r>
+              <w:rPr>
+                <w:sz w:val="18"/>
+                <w:szCs w:val="18"/>
+                <w:lang w:val="en-US"/>
+              </w:rPr>
+              <w:t>Go to left/right pane</w:t>
+            </w:r>
+          </w:p>
+        </w:tc>
+        <w:tc>
+          <w:tcPr>
+            <w:tcW w:w="1075" w:type="dxa"/>
+            <w:tcBorders>
+              <w:top w:val="single" w:sz="12" w:space="0" w:color="auto"/>
+              <w:bottom w:val="single" w:sz="12" w:space="0" w:color="auto"/>
+            </w:tcBorders>
+          </w:tcPr>
+          <w:p>
+            <w:pPr>
+              <w:rPr>
+                <w:rFonts w:ascii="CaskaydiaCove NF" w:hAnsi="CaskaydiaCove NF" w:cs="CaskaydiaCove NF"/>
+                <w:sz w:val="18"/>
+                <w:szCs w:val="18"/>
+              </w:rPr>
+            </w:pPr>
+            <w:bookmarkStart w:id="34" w:name="_Hlk160574411"/>
+            <w:r>
+              <w:rPr>
+                <w:rFonts w:ascii="CaskaydiaCove NF" w:hAnsi="CaskaydiaCove NF" w:cs="CaskaydiaCove NF"/>
+                <w:sz w:val="18"/>
+                <w:szCs w:val="18"/>
+              </w:rPr>
+              <w:t>󰘵</w:t>
+            </w:r>
+            <w:r>
+              <w:rPr>
+                <w:rFonts w:ascii="CaskaydiaCove NF" w:hAnsi="CaskaydiaCove NF" w:cs="CaskaydiaCove NF"/>
+                <w:sz w:val="18"/>
+                <w:szCs w:val="18"/>
+              </w:rPr>
+              <w:t xml:space="preserve"> </w:t>
+            </w:r>
+            <w:bookmarkStart w:id="35" w:name="_Hlk160574518"/>
+            <w:r>
+              <w:rPr>
+                <w:rFonts w:ascii="CaskaydiaCove NF" w:hAnsi="CaskaydiaCove NF" w:cs="CaskaydiaCove NF"/>
+                <w:sz w:val="18"/>
+                <w:szCs w:val="18"/>
+              </w:rPr>
+              <w:t>󰘳</w:t>
+            </w:r>
+            <w:r>
+              <w:rPr>
+                <w:rFonts w:ascii="CaskaydiaCove NF" w:hAnsi="CaskaydiaCove NF" w:cs="CaskaydiaCove NF"/>
+                <w:sz w:val="18"/>
+                <w:szCs w:val="18"/>
+              </w:rPr>
+              <w:t xml:space="preserve"> </w:t>
+            </w:r>
+            <w:bookmarkEnd w:id="34"/>
+            <w:bookmarkEnd w:id="35"/>
+            <w:r>
+              <w:rPr>
+                <w:rFonts w:ascii="CaskaydiaCove NF" w:hAnsi="CaskaydiaCove NF" w:cs="CaskaydiaCove NF"/>
+                <w:sz w:val="18"/>
+                <w:szCs w:val="18"/>
+              </w:rPr>
+              <w:t>◀︎/▶</w:t>
+            </w:r>
+          </w:p>
+        </w:tc>
+        <w:tc>
+          <w:tcPr>
+            <w:tcW w:w="2327" w:type="dxa"/>
+            <w:tcBorders>
+              <w:top w:val="single" w:sz="12" w:space="0" w:color="auto"/>
+              <w:bottom w:val="single" w:sz="12" w:space="0" w:color="auto"/>
+            </w:tcBorders>
+          </w:tcPr>
+          <w:p>
+            <w:pPr>
+              <w:rPr>
+                <w:sz w:val="18"/>
+                <w:szCs w:val="18"/>
+                <w:lang w:val="en-US"/>
+              </w:rPr>
+            </w:pPr>
+            <w:r>
+              <w:rPr>
+                <w:sz w:val="18"/>
+                <w:szCs w:val="18"/>
+                <w:lang w:val="en-US"/>
+              </w:rPr>
+              <w:t>Opt+Cmd+Left/Right</w:t>
+            </w:r>
+          </w:p>
+        </w:tc>
+        <w:tc>
+          <w:tcPr>
+            <w:tcW w:w="2117" w:type="dxa"/>
+            <w:tcBorders>
+              <w:top w:val="single" w:sz="12" w:space="0" w:color="auto"/>
+              <w:bottom w:val="single" w:sz="12" w:space="0" w:color="auto"/>
+            </w:tcBorders>
+          </w:tcPr>
+          <w:p>
+            <w:pPr>
+              <w:rPr>
+                <w:sz w:val="18"/>
+                <w:szCs w:val="18"/>
+                <w:lang w:val="en-US"/>
+              </w:rPr>
+            </w:pPr>
+            <w:r>
+              <w:rPr>
+                <w:sz w:val="18"/>
+                <w:szCs w:val="18"/>
+                <w:lang w:val="en-US"/>
+              </w:rPr>
+              <w:t xml:space="preserve">Go to </w:t>
+            </w:r>
+            <w:r>
+              <w:rPr>
+                <w:sz w:val="18"/>
+                <w:szCs w:val="18"/>
+                <w:lang w:val="en-US"/>
+              </w:rPr>
+              <w:t>above</w:t>
+            </w:r>
+            <w:r>
+              <w:rPr>
+                <w:sz w:val="18"/>
+                <w:szCs w:val="18"/>
+                <w:lang w:val="en-US"/>
+              </w:rPr>
+              <w:t>/</w:t>
+            </w:r>
+            <w:r>
+              <w:rPr>
+                <w:sz w:val="18"/>
+                <w:szCs w:val="18"/>
+                <w:lang w:val="en-US"/>
+              </w:rPr>
+              <w:t xml:space="preserve">below </w:t>
+            </w:r>
+            <w:r>
+              <w:rPr>
+                <w:sz w:val="18"/>
+                <w:szCs w:val="18"/>
+                <w:lang w:val="en-US"/>
+              </w:rPr>
+              <w:t>pane</w:t>
+            </w:r>
+          </w:p>
+        </w:tc>
+        <w:tc>
+          <w:tcPr>
+            <w:tcW w:w="1002" w:type="dxa"/>
+            <w:tcBorders>
+              <w:top w:val="single" w:sz="12" w:space="0" w:color="auto"/>
+              <w:bottom w:val="single" w:sz="12" w:space="0" w:color="auto"/>
+            </w:tcBorders>
+          </w:tcPr>
+          <w:p>
+            <w:pPr>
+              <w:rPr>
+                <w:rFonts w:ascii="CaskaydiaCove NF" w:hAnsi="CaskaydiaCove NF" w:cs="CaskaydiaCove NF"/>
+                <w:sz w:val="18"/>
+                <w:szCs w:val="18"/>
+              </w:rPr>
+            </w:pPr>
+            <w:r>
+              <w:rPr>
+                <w:rFonts w:ascii="CaskaydiaCove NF" w:hAnsi="CaskaydiaCove NF" w:cs="CaskaydiaCove NF"/>
+                <w:sz w:val="18"/>
+                <w:szCs w:val="18"/>
+              </w:rPr>
+              <w:t>󰘵</w:t>
+            </w:r>
+            <w:r>
+              <w:rPr>
+                <w:rFonts w:ascii="CaskaydiaCove NF" w:hAnsi="CaskaydiaCove NF" w:cs="CaskaydiaCove NF"/>
+                <w:sz w:val="18"/>
+                <w:szCs w:val="18"/>
+              </w:rPr>
+              <w:t xml:space="preserve"> </w:t>
+            </w:r>
+            <w:r>
+              <w:rPr>
+                <w:rFonts w:ascii="CaskaydiaCove NF" w:hAnsi="CaskaydiaCove NF" w:cs="CaskaydiaCove NF"/>
+                <w:sz w:val="18"/>
+                <w:szCs w:val="18"/>
+              </w:rPr>
+              <w:t>󰘳</w:t>
+            </w:r>
+            <w:r>
+              <w:rPr>
+                <w:rFonts w:ascii="CaskaydiaCove NF" w:hAnsi="CaskaydiaCove NF" w:cs="CaskaydiaCove NF"/>
+                <w:sz w:val="18"/>
+                <w:szCs w:val="18"/>
+              </w:rPr>
+              <w:t xml:space="preserve"> </w:t>
+            </w:r>
+            <w:r>
+              <w:rPr>
+                <w:rFonts w:ascii="CaskaydiaCove NF" w:hAnsi="CaskaydiaCove NF" w:cs="CaskaydiaCove NF"/>
+                <w:sz w:val="18"/>
+                <w:szCs w:val="18"/>
+              </w:rPr>
+              <w:t>▲/▼</w:t>
+            </w:r>
+          </w:p>
+        </w:tc>
+        <w:tc>
+          <w:tcPr>
+            <w:tcW w:w="2337" w:type="dxa"/>
+            <w:tcBorders>
+              <w:top w:val="single" w:sz="12" w:space="0" w:color="auto"/>
+              <w:bottom w:val="single" w:sz="12" w:space="0" w:color="auto"/>
+              <w:right w:val="single" w:sz="12" w:space="0" w:color="auto"/>
+            </w:tcBorders>
+          </w:tcPr>
+          <w:p>
+            <w:pPr>
+              <w:rPr>
+                <w:sz w:val="18"/>
+                <w:szCs w:val="18"/>
+                <w:lang w:val="en-US"/>
+              </w:rPr>
+            </w:pPr>
+            <w:r>
+              <w:rPr>
+                <w:sz w:val="18"/>
+                <w:szCs w:val="18"/>
+                <w:lang w:val="en-US"/>
+              </w:rPr>
+              <w:t>Opt+Cmd+</w:t>
+            </w:r>
+            <w:r>
+              <w:rPr>
+                <w:sz w:val="18"/>
+                <w:szCs w:val="18"/>
+                <w:lang w:val="en-US"/>
+              </w:rPr>
+              <w:t>Up/Down</w:t>
+            </w:r>
+          </w:p>
+        </w:tc>
+      </w:tr>
+      <w:bookmarkEnd w:id="33"/>
+      <w:tr>
+        <w:tc>
+          <w:tcPr>
+            <w:tcW w:w="1838" w:type="dxa"/>
+            <w:tcBorders>
+              <w:top w:val="single" w:sz="12" w:space="0" w:color="auto"/>
+              <w:left w:val="single" w:sz="12" w:space="0" w:color="auto"/>
+              <w:bottom w:val="single" w:sz="12" w:space="0" w:color="auto"/>
+            </w:tcBorders>
+          </w:tcPr>
+          <w:p>
+            <w:pPr>
+              <w:rPr>
+                <w:sz w:val="18"/>
+                <w:szCs w:val="18"/>
+                <w:lang w:val="en-US"/>
+              </w:rPr>
+            </w:pPr>
+            <w:r>
+              <w:rPr>
+                <w:sz w:val="18"/>
+                <w:szCs w:val="18"/>
+                <w:lang w:val="en-US"/>
+              </w:rPr>
+              <w:t>Full screen</w:t>
+            </w:r>
+          </w:p>
+        </w:tc>
+        <w:tc>
+          <w:tcPr>
+            <w:tcW w:w="1075" w:type="dxa"/>
+            <w:tcBorders>
+              <w:top w:val="single" w:sz="12" w:space="0" w:color="auto"/>
+              <w:bottom w:val="single" w:sz="12" w:space="0" w:color="auto"/>
+            </w:tcBorders>
+          </w:tcPr>
+          <w:p>
+            <w:pPr>
+              <w:rPr>
+                <w:rFonts w:ascii="CaskaydiaCove NF" w:hAnsi="CaskaydiaCove NF" w:cs="CaskaydiaCove NF"/>
+                <w:sz w:val="18"/>
+                <w:szCs w:val="18"/>
+              </w:rPr>
+            </w:pPr>
+            <w:bookmarkStart w:id="36" w:name="_Hlk160574951"/>
+            <w:r>
+              <w:rPr>
+                <w:rFonts w:ascii="CaskaydiaCove NF" w:hAnsi="CaskaydiaCove NF" w:cs="CaskaydiaCove NF"/>
+                <w:sz w:val="18"/>
+                <w:szCs w:val="18"/>
+              </w:rPr>
+              <w:t>󰘳</w:t>
+            </w:r>
+            <w:r>
+              <w:rPr>
+                <w:rFonts w:ascii="CaskaydiaCove NF" w:hAnsi="CaskaydiaCove NF" w:cs="CaskaydiaCove NF"/>
+                <w:sz w:val="18"/>
+                <w:szCs w:val="18"/>
+              </w:rPr>
+              <w:t xml:space="preserve"> </w:t>
+            </w:r>
+            <w:bookmarkEnd w:id="36"/>
+            <w:r>
+              <w:rPr>
+                <w:rFonts w:ascii="CaskaydiaCove NF" w:hAnsi="CaskaydiaCove NF" w:cs="CaskaydiaCove NF"/>
+                <w:sz w:val="18"/>
+                <w:szCs w:val="18"/>
+              </w:rPr>
+              <w:t>Return</w:t>
+            </w:r>
+          </w:p>
+        </w:tc>
+        <w:tc>
+          <w:tcPr>
+            <w:tcW w:w="2327" w:type="dxa"/>
+            <w:tcBorders>
+              <w:top w:val="single" w:sz="12" w:space="0" w:color="auto"/>
+              <w:bottom w:val="single" w:sz="12" w:space="0" w:color="auto"/>
+            </w:tcBorders>
+          </w:tcPr>
+          <w:p>
+            <w:pPr>
+              <w:rPr>
+                <w:sz w:val="18"/>
+                <w:szCs w:val="18"/>
+                <w:lang w:val="en-US"/>
+              </w:rPr>
+            </w:pPr>
+            <w:r>
+              <w:rPr>
+                <w:sz w:val="18"/>
+                <w:szCs w:val="18"/>
+                <w:lang w:val="en-US"/>
+              </w:rPr>
+              <w:t>Cmd+Return</w:t>
+            </w:r>
+          </w:p>
+        </w:tc>
+        <w:tc>
+          <w:tcPr>
+            <w:tcW w:w="2117" w:type="dxa"/>
+            <w:tcBorders>
+              <w:top w:val="single" w:sz="12" w:space="0" w:color="auto"/>
+              <w:bottom w:val="single" w:sz="12" w:space="0" w:color="auto"/>
+            </w:tcBorders>
+          </w:tcPr>
+          <w:p>
+            <w:pPr>
+              <w:rPr>
+                <w:sz w:val="16"/>
+                <w:szCs w:val="16"/>
+                <w:lang w:val="en-US"/>
+              </w:rPr>
+            </w:pPr>
+            <w:r>
+              <w:rPr>
+                <w:sz w:val="16"/>
+                <w:szCs w:val="16"/>
+                <w:lang w:val="en-US"/>
+              </w:rPr>
+              <w:t>Toggle pane maximization</w:t>
+            </w:r>
+          </w:p>
+        </w:tc>
+        <w:tc>
+          <w:tcPr>
+            <w:tcW w:w="1002" w:type="dxa"/>
+            <w:tcBorders>
+              <w:top w:val="single" w:sz="12" w:space="0" w:color="auto"/>
+              <w:bottom w:val="single" w:sz="12" w:space="0" w:color="auto"/>
+            </w:tcBorders>
+          </w:tcPr>
+          <w:p>
+            <w:pPr>
+              <w:rPr>
+                <w:rFonts w:ascii="CaskaydiaCove NF" w:hAnsi="CaskaydiaCove NF" w:cs="CaskaydiaCove NF"/>
+                <w:sz w:val="18"/>
+                <w:szCs w:val="18"/>
+              </w:rPr>
+            </w:pPr>
+            <w:r>
+              <w:rPr>
+                <w:rFonts w:ascii="CaskaydiaCove NF" w:hAnsi="CaskaydiaCove NF" w:cs="CaskaydiaCove NF"/>
+                <w:sz w:val="18"/>
+                <w:szCs w:val="18"/>
+              </w:rPr>
+              <w:t>󰘶</w:t>
+            </w:r>
+            <w:r>
+              <w:rPr>
+                <w:rFonts w:ascii="CaskaydiaCove NF" w:hAnsi="CaskaydiaCove NF" w:cs="CaskaydiaCove NF"/>
+                <w:sz w:val="18"/>
+                <w:szCs w:val="18"/>
+              </w:rPr>
+              <w:t xml:space="preserve"> </w:t>
+            </w:r>
+            <w:r>
+              <w:rPr>
+                <w:rFonts w:ascii="CaskaydiaCove NF" w:hAnsi="CaskaydiaCove NF" w:cs="CaskaydiaCove NF"/>
+                <w:sz w:val="18"/>
+                <w:szCs w:val="18"/>
+              </w:rPr>
+              <w:t>󰘳</w:t>
+            </w:r>
+            <w:r>
+              <w:rPr>
+                <w:rFonts w:ascii="CaskaydiaCove NF" w:hAnsi="CaskaydiaCove NF" w:cs="CaskaydiaCove NF"/>
+                <w:sz w:val="18"/>
+                <w:szCs w:val="18"/>
+              </w:rPr>
+              <w:t xml:space="preserve"> Ret</w:t>
+            </w:r>
+          </w:p>
+        </w:tc>
+        <w:tc>
+          <w:tcPr>
+            <w:tcW w:w="2337" w:type="dxa"/>
+            <w:tcBorders>
+              <w:top w:val="single" w:sz="12" w:space="0" w:color="auto"/>
+              <w:bottom w:val="single" w:sz="12" w:space="0" w:color="auto"/>
+              <w:right w:val="single" w:sz="12" w:space="0" w:color="auto"/>
+            </w:tcBorders>
+          </w:tcPr>
+          <w:p>
+            <w:pPr>
+              <w:rPr>
+                <w:sz w:val="18"/>
+                <w:szCs w:val="18"/>
+                <w:lang w:val="en-US"/>
+              </w:rPr>
+            </w:pPr>
+            <w:r>
+              <w:rPr>
+                <w:sz w:val="18"/>
+                <w:szCs w:val="18"/>
+                <w:lang w:val="en-US"/>
+              </w:rPr>
+              <w:t>Shift+</w:t>
+            </w:r>
+            <w:r>
+              <w:rPr>
+                <w:sz w:val="18"/>
+                <w:szCs w:val="18"/>
+                <w:lang w:val="en-US"/>
+              </w:rPr>
+              <w:t>Cmd+Return</w:t>
+            </w:r>
+          </w:p>
+        </w:tc>
+      </w:tr>
+      <w:tr>
+        <w:tc>
+          <w:tcPr>
+            <w:tcW w:w="1838" w:type="dxa"/>
+            <w:tcBorders>
+              <w:top w:val="single" w:sz="12" w:space="0" w:color="auto"/>
+              <w:left w:val="single" w:sz="12" w:space="0" w:color="auto"/>
+              <w:bottom w:val="single" w:sz="12" w:space="0" w:color="auto"/>
+            </w:tcBorders>
+          </w:tcPr>
+          <w:p>
+            <w:pPr>
+              <w:rPr>
+                <w:sz w:val="18"/>
+                <w:szCs w:val="18"/>
+                <w:lang w:val="en-US"/>
+              </w:rPr>
+            </w:pPr>
+            <w:r>
+              <w:rPr>
+                <w:sz w:val="18"/>
+                <w:szCs w:val="18"/>
+                <w:lang w:val="en-US"/>
+              </w:rPr>
+              <w:t>Resize Pane</w:t>
+            </w:r>
+          </w:p>
+        </w:tc>
+        <w:tc>
+          <w:tcPr>
+            <w:tcW w:w="1075" w:type="dxa"/>
+            <w:tcBorders>
+              <w:top w:val="single" w:sz="12" w:space="0" w:color="auto"/>
+              <w:bottom w:val="single" w:sz="12" w:space="0" w:color="auto"/>
+            </w:tcBorders>
+          </w:tcPr>
+          <w:p>
+            <w:pPr>
+              <w:rPr>
+                <w:rFonts w:ascii="CaskaydiaCove NF" w:hAnsi="CaskaydiaCove NF" w:cs="CaskaydiaCove NF"/>
+                <w:sz w:val="18"/>
+                <w:szCs w:val="18"/>
+              </w:rPr>
+            </w:pPr>
+            <w:r>
+              <w:rPr>
+                <w:rFonts w:ascii="CaskaydiaCove NF" w:hAnsi="CaskaydiaCove NF" w:cs="CaskaydiaCove NF"/>
+                <w:sz w:val="18"/>
+                <w:szCs w:val="18"/>
+              </w:rPr>
+              <w:t>󰘴</w:t>
+            </w:r>
+            <w:r>
+              <w:rPr>
+                <w:rFonts w:ascii="CaskaydiaCove NF" w:hAnsi="CaskaydiaCove NF" w:cs="CaskaydiaCove NF"/>
+                <w:sz w:val="18"/>
+                <w:szCs w:val="18"/>
+              </w:rPr>
+              <w:t xml:space="preserve"> </w:t>
+            </w:r>
+            <w:r>
+              <w:rPr>
+                <w:rFonts w:ascii="CaskaydiaCove NF" w:hAnsi="CaskaydiaCove NF" w:cs="CaskaydiaCove NF"/>
+                <w:sz w:val="18"/>
+                <w:szCs w:val="18"/>
+              </w:rPr>
+              <w:t>󰘳</w:t>
+            </w:r>
+            <w:r>
+              <w:rPr>
+                <w:rFonts w:ascii="CaskaydiaCove NF" w:hAnsi="CaskaydiaCove NF" w:cs="CaskaydiaCove NF"/>
+                <w:sz w:val="18"/>
+                <w:szCs w:val="18"/>
+              </w:rPr>
+              <w:t xml:space="preserve"> </w:t>
+            </w:r>
+            <w:r>
+              <w:rPr>
+                <w:rFonts w:ascii="CaskaydiaCove NF" w:hAnsi="CaskaydiaCove NF" w:cs="CaskaydiaCove NF"/>
+                <w:sz w:val="18"/>
+                <w:szCs w:val="18"/>
+              </w:rPr>
+              <w:t>◀︎/▶</w:t>
+            </w:r>
+          </w:p>
+        </w:tc>
+        <w:tc>
+          <w:tcPr>
+            <w:tcW w:w="2327" w:type="dxa"/>
+            <w:tcBorders>
+              <w:top w:val="single" w:sz="12" w:space="0" w:color="auto"/>
+              <w:bottom w:val="single" w:sz="12" w:space="0" w:color="auto"/>
+            </w:tcBorders>
+          </w:tcPr>
+          <w:p>
+            <w:pPr>
+              <w:rPr>
+                <w:sz w:val="18"/>
+                <w:szCs w:val="18"/>
+                <w:lang w:val="en-US"/>
+              </w:rPr>
+            </w:pPr>
+            <w:r>
+              <w:rPr>
+                <w:sz w:val="18"/>
+                <w:szCs w:val="18"/>
+                <w:lang w:val="en-US"/>
+              </w:rPr>
+              <w:t>Ctrl</w:t>
+            </w:r>
+            <w:r>
+              <w:rPr>
+                <w:sz w:val="18"/>
+                <w:szCs w:val="18"/>
+                <w:lang w:val="en-US"/>
+              </w:rPr>
+              <w:t>+Cmd+Left/Right</w:t>
+            </w:r>
+          </w:p>
+        </w:tc>
+        <w:tc>
+          <w:tcPr>
+            <w:tcW w:w="2117" w:type="dxa"/>
+            <w:tcBorders>
+              <w:top w:val="single" w:sz="12" w:space="0" w:color="auto"/>
+              <w:bottom w:val="single" w:sz="12" w:space="0" w:color="auto"/>
+            </w:tcBorders>
+          </w:tcPr>
+          <w:p>
+            <w:pPr>
+              <w:rPr>
+                <w:sz w:val="18"/>
+                <w:szCs w:val="18"/>
+                <w:lang w:val="en-US"/>
+              </w:rPr>
+            </w:pPr>
+            <w:r>
+              <w:rPr>
+                <w:sz w:val="18"/>
+                <w:szCs w:val="18"/>
+                <w:lang w:val="en-US"/>
+              </w:rPr>
+              <w:t>Resize Pane</w:t>
+            </w:r>
+          </w:p>
+        </w:tc>
+        <w:tc>
+          <w:tcPr>
+            <w:tcW w:w="1002" w:type="dxa"/>
+            <w:tcBorders>
+              <w:top w:val="single" w:sz="12" w:space="0" w:color="auto"/>
+              <w:bottom w:val="single" w:sz="12" w:space="0" w:color="auto"/>
+            </w:tcBorders>
+          </w:tcPr>
+          <w:p>
+            <w:pPr>
+              <w:rPr>
+                <w:rFonts w:ascii="CaskaydiaCove NF" w:hAnsi="CaskaydiaCove NF" w:cs="CaskaydiaCove NF"/>
+                <w:sz w:val="18"/>
+                <w:szCs w:val="18"/>
+              </w:rPr>
+            </w:pPr>
+            <w:r>
+              <w:rPr>
+                <w:rFonts w:ascii="CaskaydiaCove NF" w:hAnsi="CaskaydiaCove NF" w:cs="CaskaydiaCove NF"/>
+                <w:sz w:val="18"/>
+                <w:szCs w:val="18"/>
+              </w:rPr>
+              <w:t>󰘴</w:t>
+            </w:r>
+            <w:r>
+              <w:rPr>
+                <w:rFonts w:ascii="CaskaydiaCove NF" w:hAnsi="CaskaydiaCove NF" w:cs="CaskaydiaCove NF"/>
+                <w:sz w:val="18"/>
+                <w:szCs w:val="18"/>
+              </w:rPr>
+              <w:t xml:space="preserve"> </w:t>
+            </w:r>
+            <w:r>
+              <w:rPr>
+                <w:rFonts w:ascii="CaskaydiaCove NF" w:hAnsi="CaskaydiaCove NF" w:cs="CaskaydiaCove NF"/>
+                <w:sz w:val="18"/>
+                <w:szCs w:val="18"/>
+              </w:rPr>
+              <w:t>󰘳</w:t>
+            </w:r>
+            <w:r>
+              <w:rPr>
+                <w:rFonts w:ascii="CaskaydiaCove NF" w:hAnsi="CaskaydiaCove NF" w:cs="CaskaydiaCove NF"/>
+                <w:sz w:val="18"/>
+                <w:szCs w:val="18"/>
+              </w:rPr>
+              <w:t xml:space="preserve"> </w:t>
+            </w:r>
+            <w:r>
+              <w:rPr>
+                <w:rFonts w:ascii="CaskaydiaCove NF" w:hAnsi="CaskaydiaCove NF" w:cs="CaskaydiaCove NF"/>
+                <w:sz w:val="18"/>
+                <w:szCs w:val="18"/>
+              </w:rPr>
+              <w:t>▲/▼</w:t>
+            </w:r>
+          </w:p>
+        </w:tc>
+        <w:tc>
+          <w:tcPr>
+            <w:tcW w:w="2337" w:type="dxa"/>
+            <w:tcBorders>
+              <w:top w:val="single" w:sz="12" w:space="0" w:color="auto"/>
+              <w:bottom w:val="single" w:sz="12" w:space="0" w:color="auto"/>
+              <w:right w:val="single" w:sz="12" w:space="0" w:color="auto"/>
+            </w:tcBorders>
+          </w:tcPr>
+          <w:p>
+            <w:pPr>
+              <w:rPr>
+                <w:sz w:val="18"/>
+                <w:szCs w:val="18"/>
+                <w:lang w:val="en-US"/>
+              </w:rPr>
+            </w:pPr>
+            <w:r>
+              <w:rPr>
+                <w:sz w:val="18"/>
+                <w:szCs w:val="18"/>
+                <w:lang w:val="en-US"/>
+              </w:rPr>
+              <w:t>Ctrl</w:t>
+            </w:r>
+            <w:r>
+              <w:rPr>
+                <w:sz w:val="18"/>
+                <w:szCs w:val="18"/>
+                <w:lang w:val="en-US"/>
+              </w:rPr>
+              <w:t>+Cmd+Up/Down</w:t>
+            </w:r>
+          </w:p>
+        </w:tc>
+      </w:tr>
+      <w:tr>
+        <w:tc>
+          <w:tcPr>
+            <w:tcW w:w="1838" w:type="dxa"/>
+            <w:tcBorders>
+              <w:top w:val="single" w:sz="12" w:space="0" w:color="auto"/>
+              <w:left w:val="single" w:sz="12" w:space="0" w:color="auto"/>
+              <w:bottom w:val="single" w:sz="12" w:space="0" w:color="auto"/>
+            </w:tcBorders>
+          </w:tcPr>
+          <w:p>
+            <w:pPr>
+              <w:rPr>
+                <w:sz w:val="18"/>
+                <w:szCs w:val="18"/>
+                <w:lang w:val="en-US"/>
+              </w:rPr>
+            </w:pPr>
+            <w:bookmarkStart w:id="37" w:name="_Hlk160575087"/>
+            <w:r>
+              <w:rPr>
+                <w:sz w:val="18"/>
+                <w:szCs w:val="18"/>
+                <w:lang w:val="en-US"/>
+              </w:rPr>
+              <w:t>Move Pane</w:t>
+            </w:r>
+            <w:bookmarkEnd w:id="37"/>
+          </w:p>
+        </w:tc>
+        <w:tc>
+          <w:tcPr>
+            <w:tcW w:w="1075" w:type="dxa"/>
+            <w:tcBorders>
+              <w:top w:val="single" w:sz="12" w:space="0" w:color="auto"/>
+              <w:bottom w:val="single" w:sz="12" w:space="0" w:color="auto"/>
+            </w:tcBorders>
+          </w:tcPr>
+          <w:p>
+            <w:pPr>
+              <w:rPr>
+                <w:rFonts w:ascii="CaskaydiaCove NF" w:hAnsi="CaskaydiaCove NF" w:cs="CaskaydiaCove NF"/>
+                <w:sz w:val="18"/>
+                <w:szCs w:val="18"/>
+              </w:rPr>
+            </w:pPr>
+            <w:r>
+              <w:rPr>
+                <w:rFonts w:ascii="CaskaydiaCove NF" w:hAnsi="CaskaydiaCove NF" w:cs="CaskaydiaCove NF"/>
+                <w:sz w:val="18"/>
+                <w:szCs w:val="18"/>
+              </w:rPr>
+              <w:t>󰘵</w:t>
+            </w:r>
+            <w:r>
+              <w:rPr>
+                <w:rFonts w:ascii="CaskaydiaCove NF" w:hAnsi="CaskaydiaCove NF" w:cs="CaskaydiaCove NF"/>
+                <w:sz w:val="18"/>
+                <w:szCs w:val="18"/>
+              </w:rPr>
+              <w:t xml:space="preserve"> </w:t>
+            </w:r>
+            <w:r>
+              <w:rPr>
+                <w:rFonts w:ascii="CaskaydiaCove NF" w:hAnsi="CaskaydiaCove NF" w:cs="CaskaydiaCove NF"/>
+                <w:sz w:val="18"/>
+                <w:szCs w:val="18"/>
+              </w:rPr>
+              <w:t>󰘶</w:t>
+            </w:r>
+            <w:r>
+              <w:rPr>
+                <w:rFonts w:ascii="CaskaydiaCove NF" w:hAnsi="CaskaydiaCove NF" w:cs="CaskaydiaCove NF"/>
+                <w:sz w:val="18"/>
+                <w:szCs w:val="18"/>
+              </w:rPr>
+              <w:t xml:space="preserve"> </w:t>
+            </w:r>
+            <w:r>
+              <w:rPr>
+                <w:rFonts w:ascii="CaskaydiaCove NF" w:hAnsi="CaskaydiaCove NF" w:cs="CaskaydiaCove NF"/>
+                <w:sz w:val="18"/>
+                <w:szCs w:val="18"/>
+              </w:rPr>
+              <w:t>󰘳</w:t>
+            </w:r>
+            <w:r>
+              <w:rPr>
+                <w:rFonts w:ascii="CaskaydiaCove NF" w:hAnsi="CaskaydiaCove NF" w:cs="CaskaydiaCove NF"/>
+                <w:sz w:val="18"/>
+                <w:szCs w:val="18"/>
+              </w:rPr>
+              <w:t xml:space="preserve"> M</w:t>
+            </w:r>
+          </w:p>
+        </w:tc>
+        <w:tc>
+          <w:tcPr>
+            <w:tcW w:w="2327" w:type="dxa"/>
+            <w:tcBorders>
+              <w:top w:val="single" w:sz="12" w:space="0" w:color="auto"/>
+              <w:bottom w:val="single" w:sz="12" w:space="0" w:color="auto"/>
+            </w:tcBorders>
+          </w:tcPr>
+          <w:p>
+            <w:pPr>
+              <w:rPr>
+                <w:sz w:val="18"/>
+                <w:szCs w:val="18"/>
+                <w:lang w:val="en-US"/>
+              </w:rPr>
+            </w:pPr>
+            <w:r>
+              <w:rPr>
+                <w:sz w:val="18"/>
+                <w:szCs w:val="18"/>
+                <w:lang w:val="en-US"/>
+              </w:rPr>
+              <w:t>Opt+Shift+Cmd+Drag Mouse</w:t>
+            </w:r>
+          </w:p>
+        </w:tc>
+        <w:tc>
+          <w:tcPr>
+            <w:tcW w:w="2117" w:type="dxa"/>
+            <w:tcBorders>
+              <w:top w:val="single" w:sz="12" w:space="0" w:color="auto"/>
+              <w:bottom w:val="single" w:sz="12" w:space="0" w:color="auto"/>
+            </w:tcBorders>
+          </w:tcPr>
+          <w:p>
+            <w:pPr>
+              <w:rPr>
+                <w:sz w:val="18"/>
+                <w:szCs w:val="18"/>
+                <w:lang w:val="en-US"/>
+              </w:rPr>
+            </w:pPr>
+            <w:r>
+              <w:rPr>
+                <w:sz w:val="18"/>
+                <w:szCs w:val="18"/>
+                <w:lang w:val="en-US"/>
+              </w:rPr>
+              <w:t>Move Pane</w:t>
+            </w:r>
+          </w:p>
+        </w:tc>
+        <w:tc>
+          <w:tcPr>
+            <w:tcW w:w="1002" w:type="dxa"/>
+            <w:tcBorders>
+              <w:top w:val="single" w:sz="12" w:space="0" w:color="auto"/>
+              <w:bottom w:val="single" w:sz="12" w:space="0" w:color="auto"/>
+            </w:tcBorders>
+          </w:tcPr>
+          <w:p>
+            <w:pPr>
+              <w:rPr>
+                <w:rFonts w:ascii="CaskaydiaCove NF" w:hAnsi="CaskaydiaCove NF" w:cs="CaskaydiaCove NF"/>
+                <w:sz w:val="18"/>
+                <w:szCs w:val="18"/>
+              </w:rPr>
+            </w:pPr>
+          </w:p>
+        </w:tc>
+        <w:tc>
+          <w:tcPr>
+            <w:tcW w:w="2337" w:type="dxa"/>
+            <w:tcBorders>
+              <w:top w:val="single" w:sz="12" w:space="0" w:color="auto"/>
+              <w:bottom w:val="single" w:sz="12" w:space="0" w:color="auto"/>
+              <w:right w:val="single" w:sz="12" w:space="0" w:color="auto"/>
+            </w:tcBorders>
+          </w:tcPr>
+          <w:p>
+            <w:pPr>
+              <w:rPr>
+                <w:sz w:val="18"/>
+                <w:szCs w:val="18"/>
+                <w:lang w:val="en-US"/>
+              </w:rPr>
+            </w:pPr>
+            <w:r>
+              <w:rPr>
+                <w:sz w:val="18"/>
+                <w:szCs w:val="18"/>
+                <w:lang w:val="en-US"/>
+              </w:rPr>
+              <w:t>Drag Pane Header</w:t>
+            </w:r>
+          </w:p>
+        </w:tc>
+      </w:tr>
+      <w:tr>
+        <w:tc>
+          <w:tcPr>
+            <w:tcW w:w="1838" w:type="dxa"/>
+            <w:tcBorders>
+              <w:top w:val="single" w:sz="12" w:space="0" w:color="auto"/>
+              <w:left w:val="single" w:sz="12" w:space="0" w:color="auto"/>
+              <w:bottom w:val="single" w:sz="12" w:space="0" w:color="auto"/>
+            </w:tcBorders>
+          </w:tcPr>
+          <w:p>
+            <w:pPr>
+              <w:rPr>
+                <w:sz w:val="18"/>
+                <w:szCs w:val="18"/>
+                <w:lang w:val="en-US"/>
+              </w:rPr>
+            </w:pPr>
+            <w:r>
+              <w:rPr>
+                <w:sz w:val="18"/>
+                <w:szCs w:val="18"/>
+                <w:lang w:val="en-US"/>
+              </w:rPr>
+              <w:t>Block selection</w:t>
+            </w:r>
+          </w:p>
+        </w:tc>
+        <w:tc>
+          <w:tcPr>
+            <w:tcW w:w="1075" w:type="dxa"/>
+            <w:tcBorders>
+              <w:top w:val="single" w:sz="12" w:space="0" w:color="auto"/>
+              <w:bottom w:val="single" w:sz="12" w:space="0" w:color="auto"/>
+            </w:tcBorders>
+          </w:tcPr>
+          <w:p>
+            <w:pPr>
+              <w:rPr>
+                <w:rFonts w:ascii="CaskaydiaCove NF" w:hAnsi="CaskaydiaCove NF" w:cs="CaskaydiaCove NF"/>
+                <w:sz w:val="18"/>
+                <w:szCs w:val="18"/>
+              </w:rPr>
+            </w:pPr>
+            <w:bookmarkStart w:id="38" w:name="_Hlk160575113"/>
+            <w:r>
+              <w:rPr>
+                <w:rFonts w:ascii="CaskaydiaCove NF" w:hAnsi="CaskaydiaCove NF" w:cs="CaskaydiaCove NF"/>
+                <w:sz w:val="18"/>
+                <w:szCs w:val="18"/>
+              </w:rPr>
+              <w:t>󰘵</w:t>
+            </w:r>
+            <w:r>
+              <w:rPr>
+                <w:rFonts w:ascii="CaskaydiaCove NF" w:hAnsi="CaskaydiaCove NF" w:cs="CaskaydiaCove NF"/>
+                <w:sz w:val="18"/>
+                <w:szCs w:val="18"/>
+              </w:rPr>
+              <w:t xml:space="preserve"> </w:t>
+            </w:r>
+            <w:r>
+              <w:rPr>
+                <w:rFonts w:ascii="CaskaydiaCove NF" w:hAnsi="CaskaydiaCove NF" w:cs="CaskaydiaCove NF"/>
+                <w:sz w:val="18"/>
+                <w:szCs w:val="18"/>
+              </w:rPr>
+              <w:t>󰘳</w:t>
+            </w:r>
+            <w:r>
+              <w:rPr>
+                <w:rFonts w:ascii="CaskaydiaCove NF" w:hAnsi="CaskaydiaCove NF" w:cs="CaskaydiaCove NF"/>
+                <w:sz w:val="18"/>
+                <w:szCs w:val="18"/>
+              </w:rPr>
+              <w:t xml:space="preserve"> </w:t>
+            </w:r>
+            <w:bookmarkEnd w:id="38"/>
+            <w:r>
+              <w:rPr>
+                <w:rFonts w:ascii="CaskaydiaCove NF" w:hAnsi="CaskaydiaCove NF" w:cs="CaskaydiaCove NF"/>
+                <w:sz w:val="13"/>
+                <w:szCs w:val="13"/>
+              </w:rPr>
+              <w:t>Mouse</w:t>
+            </w:r>
+          </w:p>
+        </w:tc>
+        <w:tc>
+          <w:tcPr>
+            <w:tcW w:w="2327" w:type="dxa"/>
+            <w:tcBorders>
+              <w:top w:val="single" w:sz="12" w:space="0" w:color="auto"/>
+              <w:bottom w:val="single" w:sz="12" w:space="0" w:color="auto"/>
+            </w:tcBorders>
+          </w:tcPr>
+          <w:p>
+            <w:pPr>
+              <w:rPr>
+                <w:sz w:val="18"/>
+                <w:szCs w:val="18"/>
+                <w:lang w:val="en-US"/>
+              </w:rPr>
+            </w:pPr>
+            <w:r>
+              <w:rPr>
+                <w:sz w:val="18"/>
+                <w:szCs w:val="18"/>
+                <w:lang w:val="en-US"/>
+              </w:rPr>
+              <w:t>Opt+Cmd+Drag Mouse</w:t>
+            </w:r>
+          </w:p>
+        </w:tc>
+        <w:tc>
+          <w:tcPr>
+            <w:tcW w:w="2117" w:type="dxa"/>
+            <w:tcBorders>
+              <w:top w:val="single" w:sz="12" w:space="0" w:color="auto"/>
+              <w:bottom w:val="single" w:sz="12" w:space="0" w:color="auto"/>
+            </w:tcBorders>
+          </w:tcPr>
+          <w:p>
+            <w:pPr>
+              <w:rPr>
+                <w:sz w:val="18"/>
+                <w:szCs w:val="18"/>
+                <w:lang w:val="en-US"/>
+              </w:rPr>
+            </w:pPr>
+            <w:r>
+              <w:rPr>
+                <w:sz w:val="18"/>
+                <w:szCs w:val="18"/>
+                <w:lang w:val="en-US"/>
+              </w:rPr>
+              <w:t>Copy mode</w:t>
+            </w:r>
+          </w:p>
+        </w:tc>
+        <w:tc>
+          <w:tcPr>
+            <w:tcW w:w="1002" w:type="dxa"/>
+            <w:tcBorders>
+              <w:top w:val="single" w:sz="12" w:space="0" w:color="auto"/>
+              <w:bottom w:val="single" w:sz="12" w:space="0" w:color="auto"/>
+            </w:tcBorders>
+          </w:tcPr>
+          <w:p>
+            <w:pPr>
+              <w:rPr>
+                <w:rFonts w:ascii="CaskaydiaCove NF" w:hAnsi="CaskaydiaCove NF" w:cs="CaskaydiaCove NF"/>
+                <w:sz w:val="18"/>
+                <w:szCs w:val="18"/>
+              </w:rPr>
+            </w:pPr>
+            <w:r>
+              <w:rPr>
+                <w:rFonts w:ascii="CaskaydiaCove NF" w:hAnsi="CaskaydiaCove NF" w:cs="CaskaydiaCove NF"/>
+                <w:sz w:val="18"/>
+                <w:szCs w:val="18"/>
+              </w:rPr>
+              <w:t>n.a.</w:t>
+            </w:r>
+          </w:p>
+        </w:tc>
+        <w:tc>
+          <w:tcPr>
+            <w:tcW w:w="2337" w:type="dxa"/>
+            <w:tcBorders>
+              <w:top w:val="single" w:sz="12" w:space="0" w:color="auto"/>
+              <w:bottom w:val="single" w:sz="12" w:space="0" w:color="auto"/>
+              <w:right w:val="single" w:sz="12" w:space="0" w:color="auto"/>
+            </w:tcBorders>
+          </w:tcPr>
+          <w:p>
+            <w:pPr>
+              <w:rPr>
+                <w:sz w:val="18"/>
+                <w:szCs w:val="18"/>
+                <w:lang w:val="en-US"/>
+              </w:rPr>
+            </w:pPr>
+            <w:r>
+              <w:rPr>
+                <w:sz w:val="18"/>
+                <w:szCs w:val="18"/>
+                <w:lang w:val="en-US"/>
+              </w:rPr>
+              <w:t>n.a.</w:t>
+            </w:r>
+            <w:r>
+              <w:rPr>
+                <w:sz w:val="18"/>
+                <w:szCs w:val="18"/>
+                <w:lang w:val="en-US"/>
+              </w:rPr>
+              <w:t xml:space="preserve"> (taken by Rectangle)</w:t>
+            </w:r>
+          </w:p>
+        </w:tc>
+      </w:tr>
+      <w:tr>
+        <w:tc>
+          <w:tcPr>
+            <w:tcW w:w="1838" w:type="dxa"/>
+            <w:tcBorders>
+              <w:top w:val="single" w:sz="12" w:space="0" w:color="auto"/>
+              <w:left w:val="single" w:sz="12" w:space="0" w:color="auto"/>
+              <w:bottom w:val="single" w:sz="12" w:space="0" w:color="auto"/>
+            </w:tcBorders>
+          </w:tcPr>
+          <w:p>
+            <w:pPr>
+              <w:rPr>
+                <w:sz w:val="18"/>
+                <w:szCs w:val="18"/>
+                <w:lang w:val="en-US"/>
+              </w:rPr>
+            </w:pPr>
+            <w:r>
+              <w:rPr>
+                <w:sz w:val="18"/>
+                <w:szCs w:val="18"/>
+                <w:lang w:val="en-US"/>
+              </w:rPr>
+              <w:t>Broadcast</w:t>
+            </w:r>
+          </w:p>
+        </w:tc>
+        <w:tc>
+          <w:tcPr>
+            <w:tcW w:w="1075" w:type="dxa"/>
+            <w:tcBorders>
+              <w:top w:val="single" w:sz="12" w:space="0" w:color="auto"/>
+              <w:bottom w:val="single" w:sz="12" w:space="0" w:color="auto"/>
+            </w:tcBorders>
+          </w:tcPr>
+          <w:p>
+            <w:pPr>
+              <w:rPr>
+                <w:rFonts w:ascii="CaskaydiaCove NF" w:hAnsi="CaskaydiaCove NF" w:cs="CaskaydiaCove NF"/>
+                <w:sz w:val="18"/>
+                <w:szCs w:val="18"/>
+              </w:rPr>
+            </w:pPr>
+            <w:r>
+              <w:rPr>
+                <w:rFonts w:ascii="CaskaydiaCove NF" w:hAnsi="CaskaydiaCove NF" w:cs="CaskaydiaCove NF"/>
+                <w:sz w:val="18"/>
+                <w:szCs w:val="18"/>
+              </w:rPr>
+              <w:t>󰘵</w:t>
+            </w:r>
+            <w:r>
+              <w:rPr>
+                <w:rFonts w:ascii="CaskaydiaCove NF" w:hAnsi="CaskaydiaCove NF" w:cs="CaskaydiaCove NF"/>
+                <w:sz w:val="18"/>
+                <w:szCs w:val="18"/>
+              </w:rPr>
+              <w:t xml:space="preserve"> </w:t>
+            </w:r>
+            <w:bookmarkStart w:id="39" w:name="_Hlk160575898"/>
+            <w:r>
+              <w:rPr>
+                <w:rFonts w:ascii="CaskaydiaCove NF" w:hAnsi="CaskaydiaCove NF" w:cs="CaskaydiaCove NF"/>
+                <w:sz w:val="18"/>
+                <w:szCs w:val="18"/>
+              </w:rPr>
+              <w:t>󰘳</w:t>
+            </w:r>
+            <w:r>
+              <w:rPr>
+                <w:rFonts w:ascii="CaskaydiaCove NF" w:hAnsi="CaskaydiaCove NF" w:cs="CaskaydiaCove NF"/>
+                <w:sz w:val="18"/>
+                <w:szCs w:val="18"/>
+              </w:rPr>
+              <w:t xml:space="preserve"> </w:t>
+            </w:r>
+            <w:bookmarkEnd w:id="39"/>
+            <w:r>
+              <w:rPr>
+                <w:rFonts w:ascii="CaskaydiaCove NF" w:hAnsi="CaskaydiaCove NF" w:cs="CaskaydiaCove NF"/>
+                <w:sz w:val="18"/>
+                <w:szCs w:val="18"/>
+              </w:rPr>
+              <w:t>I</w:t>
+            </w:r>
+          </w:p>
+        </w:tc>
+        <w:tc>
+          <w:tcPr>
+            <w:tcW w:w="2327" w:type="dxa"/>
+            <w:tcBorders>
+              <w:top w:val="single" w:sz="12" w:space="0" w:color="auto"/>
+              <w:bottom w:val="single" w:sz="12" w:space="0" w:color="auto"/>
+            </w:tcBorders>
+          </w:tcPr>
+          <w:p>
+            <w:pPr>
+              <w:rPr>
+                <w:sz w:val="18"/>
+                <w:szCs w:val="18"/>
+                <w:lang w:val="en-US"/>
+              </w:rPr>
+            </w:pPr>
+            <w:r>
+              <w:rPr>
+                <w:sz w:val="18"/>
+                <w:szCs w:val="18"/>
+                <w:lang w:val="en-US"/>
+              </w:rPr>
+              <w:t>Opt+Cmd+I</w:t>
+            </w:r>
+          </w:p>
+        </w:tc>
+        <w:tc>
+          <w:tcPr>
+            <w:tcW w:w="2117" w:type="dxa"/>
+            <w:tcBorders>
+              <w:top w:val="single" w:sz="12" w:space="0" w:color="auto"/>
+              <w:bottom w:val="single" w:sz="12" w:space="0" w:color="auto"/>
+            </w:tcBorders>
+          </w:tcPr>
+          <w:p>
+            <w:pPr>
+              <w:rPr>
+                <w:sz w:val="18"/>
+                <w:szCs w:val="18"/>
+                <w:lang w:val="en-US"/>
+              </w:rPr>
+            </w:pPr>
+          </w:p>
+        </w:tc>
+        <w:tc>
+          <w:tcPr>
+            <w:tcW w:w="1002" w:type="dxa"/>
+            <w:tcBorders>
+              <w:top w:val="single" w:sz="12" w:space="0" w:color="auto"/>
+              <w:bottom w:val="single" w:sz="12" w:space="0" w:color="auto"/>
+            </w:tcBorders>
+          </w:tcPr>
+          <w:p>
+            <w:pPr>
+              <w:rPr>
+                <w:rFonts w:ascii="CaskaydiaCove NF" w:hAnsi="CaskaydiaCove NF" w:cs="CaskaydiaCove NF"/>
+                <w:sz w:val="18"/>
+                <w:szCs w:val="18"/>
+              </w:rPr>
+            </w:pPr>
+          </w:p>
+        </w:tc>
+        <w:tc>
+          <w:tcPr>
+            <w:tcW w:w="2337" w:type="dxa"/>
+            <w:tcBorders>
+              <w:top w:val="single" w:sz="12" w:space="0" w:color="auto"/>
+              <w:bottom w:val="single" w:sz="12" w:space="0" w:color="auto"/>
+              <w:right w:val="single" w:sz="12" w:space="0" w:color="auto"/>
+            </w:tcBorders>
+          </w:tcPr>
+          <w:p>
+            <w:pPr>
+              <w:rPr>
+                <w:sz w:val="18"/>
+                <w:szCs w:val="18"/>
+                <w:lang w:val="en-US"/>
+              </w:rPr>
+            </w:pPr>
+          </w:p>
+        </w:tc>
+      </w:tr>
+      <w:tr>
+        <w:tc>
+          <w:tcPr>
+            <w:tcW w:w="1838" w:type="dxa"/>
+            <w:tcBorders>
+              <w:top w:val="single" w:sz="12" w:space="0" w:color="auto"/>
+              <w:left w:val="single" w:sz="12" w:space="0" w:color="auto"/>
+            </w:tcBorders>
+          </w:tcPr>
+          <w:p>
+            <w:pPr>
+              <w:rPr>
+                <w:sz w:val="18"/>
+                <w:szCs w:val="18"/>
+                <w:lang w:val="en-US"/>
+              </w:rPr>
+            </w:pPr>
+            <w:r>
+              <w:rPr>
+                <w:sz w:val="18"/>
+                <w:szCs w:val="18"/>
+                <w:lang w:val="en-US"/>
+              </w:rPr>
+              <w:t>Clear screen</w:t>
+            </w:r>
+          </w:p>
+        </w:tc>
+        <w:tc>
+          <w:tcPr>
+            <w:tcW w:w="1075" w:type="dxa"/>
+            <w:tcBorders>
+              <w:top w:val="single" w:sz="12" w:space="0" w:color="auto"/>
+            </w:tcBorders>
+          </w:tcPr>
+          <w:p>
+            <w:pPr>
+              <w:rPr>
+                <w:rFonts w:ascii="CaskaydiaCove NF" w:hAnsi="CaskaydiaCove NF" w:cs="CaskaydiaCove NF"/>
+                <w:sz w:val="18"/>
+                <w:szCs w:val="18"/>
+              </w:rPr>
+            </w:pPr>
+            <w:r>
+              <w:rPr>
+                <w:rFonts w:ascii="CaskaydiaCove NF" w:hAnsi="CaskaydiaCove NF" w:cs="CaskaydiaCove NF"/>
+                <w:sz w:val="18"/>
+                <w:szCs w:val="18"/>
+              </w:rPr>
+              <w:t>󰘳</w:t>
+            </w:r>
+            <w:r>
+              <w:rPr>
+                <w:rFonts w:ascii="CaskaydiaCove NF" w:hAnsi="CaskaydiaCove NF" w:cs="CaskaydiaCove NF"/>
+                <w:sz w:val="18"/>
+                <w:szCs w:val="18"/>
+              </w:rPr>
+              <w:t xml:space="preserve"> K</w:t>
+            </w:r>
+          </w:p>
+        </w:tc>
+        <w:tc>
+          <w:tcPr>
+            <w:tcW w:w="2327" w:type="dxa"/>
+            <w:tcBorders>
+              <w:top w:val="single" w:sz="12" w:space="0" w:color="auto"/>
+            </w:tcBorders>
+          </w:tcPr>
+          <w:p>
+            <w:pPr>
+              <w:rPr>
+                <w:sz w:val="18"/>
+                <w:szCs w:val="18"/>
+                <w:lang w:val="en-US"/>
+              </w:rPr>
+            </w:pPr>
+            <w:r>
+              <w:rPr>
+                <w:sz w:val="18"/>
+                <w:szCs w:val="18"/>
+                <w:lang w:val="en-US"/>
+              </w:rPr>
+              <w:t>Cmd+K</w:t>
+            </w:r>
+          </w:p>
+        </w:tc>
+        <w:tc>
+          <w:tcPr>
+            <w:tcW w:w="2117" w:type="dxa"/>
+            <w:tcBorders>
+              <w:top w:val="single" w:sz="12" w:space="0" w:color="auto"/>
+            </w:tcBorders>
+          </w:tcPr>
+          <w:p>
+            <w:pPr>
+              <w:rPr>
+                <w:sz w:val="18"/>
+                <w:szCs w:val="18"/>
+                <w:lang w:val="en-US"/>
+              </w:rPr>
+            </w:pPr>
+            <w:r>
+              <w:rPr>
+                <w:sz w:val="18"/>
+                <w:szCs w:val="18"/>
+                <w:lang w:val="en-US"/>
+              </w:rPr>
+              <w:t>Find cursor</w:t>
+            </w:r>
+          </w:p>
+        </w:tc>
+        <w:tc>
+          <w:tcPr>
+            <w:tcW w:w="1002" w:type="dxa"/>
+            <w:tcBorders>
+              <w:top w:val="single" w:sz="12" w:space="0" w:color="auto"/>
+            </w:tcBorders>
+          </w:tcPr>
+          <w:p>
+            <w:pPr>
+              <w:rPr>
+                <w:rFonts w:ascii="CaskaydiaCove NF" w:hAnsi="CaskaydiaCove NF" w:cs="CaskaydiaCove NF"/>
+                <w:sz w:val="18"/>
+                <w:szCs w:val="18"/>
+              </w:rPr>
+            </w:pPr>
+            <w:r>
+              <w:rPr>
+                <w:rFonts w:ascii="CaskaydiaCove NF" w:hAnsi="CaskaydiaCove NF" w:cs="CaskaydiaCove NF"/>
+                <w:sz w:val="18"/>
+                <w:szCs w:val="18"/>
+              </w:rPr>
+              <w:t>󰘳</w:t>
+            </w:r>
+            <w:r>
+              <w:rPr>
+                <w:rFonts w:ascii="CaskaydiaCove NF" w:hAnsi="CaskaydiaCove NF" w:cs="CaskaydiaCove NF"/>
+                <w:sz w:val="18"/>
+                <w:szCs w:val="18"/>
+              </w:rPr>
+              <w:t xml:space="preserve"> /</w:t>
+            </w:r>
+          </w:p>
+        </w:tc>
+        <w:tc>
+          <w:tcPr>
+            <w:tcW w:w="2337" w:type="dxa"/>
+            <w:tcBorders>
+              <w:top w:val="single" w:sz="12" w:space="0" w:color="auto"/>
+              <w:right w:val="single" w:sz="12" w:space="0" w:color="auto"/>
+            </w:tcBorders>
+          </w:tcPr>
+          <w:p>
+            <w:pPr>
+              <w:rPr>
+                <w:sz w:val="18"/>
+                <w:szCs w:val="18"/>
+                <w:lang w:val="en-US"/>
+              </w:rPr>
+            </w:pPr>
+            <w:r>
+              <w:rPr>
+                <w:sz w:val="18"/>
+                <w:szCs w:val="18"/>
+                <w:lang w:val="en-US"/>
+              </w:rPr>
+              <w:t>Cmd+/</w:t>
+            </w:r>
+          </w:p>
+        </w:tc>
+      </w:tr>
+      <w:bookmarkEnd w:id="29"/>
+    </w:tbl>
+    <w:p>
+      <w:pPr>
+        <w:rPr>
+          <w:rFonts w:ascii="CaskaydiaCove NF" w:hAnsi="CaskaydiaCove NF" w:cs="CaskaydiaCove NF"/>
+          <w:sz w:val="12"/>
+          <w:szCs w:val="12"/>
+        </w:rPr>
+      </w:pPr>
     </w:p>
     <w:sectPr>
       <w:pgSz w:w="11906" w:h="16838"/>
@@ -17918,7 +20910,7 @@
   <w:style w:type="paragraph" w:default="1" w:styleId="Standard">
     <w:name w:val="Normal"/>
     <w:qFormat/>
-    <w:rsid w:val="00322A5B"/>
+    <w:rsid w:val="00721938"/>
   </w:style>
   <w:style w:type="paragraph" w:styleId="berschrift1">
     <w:name w:val="heading 1"/>

</xml_diff>